<commit_message>
final revision for exam
</commit_message>
<xml_diff>
--- a/CPS notes.docx
+++ b/CPS notes.docx
@@ -1,6 +1,6 @@
 
 <file path=word/document.xml><?xml version="1.0" encoding="utf-8"?>
-<w:document xmlns:wpc="http://schemas.microsoft.com/office/word/2010/wordprocessingCanvas" xmlns:mc="http://schemas.openxmlformats.org/markup-compatibility/2006" xmlns:o="urn:schemas-microsoft-com:office:office" xmlns:r="http://schemas.openxmlformats.org/officeDocument/2006/relationships" xmlns:m="http://schemas.openxmlformats.org/officeDocument/2006/math" xmlns:v="urn:schemas-microsoft-com:vml" xmlns:wp14="http://schemas.microsoft.com/office/word/2010/wordprocessingDrawing" xmlns:wp="http://schemas.openxmlformats.org/drawingml/2006/wordprocessingDrawing" xmlns:w10="urn:schemas-microsoft-com:office:word" xmlns:w="http://schemas.openxmlformats.org/wordprocessingml/2006/main" xmlns:w14="http://schemas.microsoft.com/office/word/2010/wordml" xmlns:wpg="http://schemas.microsoft.com/office/word/2010/wordprocessingGroup" xmlns:wpi="http://schemas.microsoft.com/office/word/2010/wordprocessingInk" xmlns:wne="http://schemas.microsoft.com/office/word/2006/wordml" xmlns:wps="http://schemas.microsoft.com/office/word/2010/wordprocessingShape" mc:Ignorable="w14 wp14">
+<w:document xmlns:wpc="http://schemas.microsoft.com/office/word/2010/wordprocessingCanvas" xmlns:cx="http://schemas.microsoft.com/office/drawing/2014/chartex" xmlns:mc="http://schemas.openxmlformats.org/markup-compatibility/2006" xmlns:o="urn:schemas-microsoft-com:office:office" xmlns:r="http://schemas.openxmlformats.org/officeDocument/2006/relationships" xmlns:m="http://schemas.openxmlformats.org/officeDocument/2006/math" xmlns:v="urn:schemas-microsoft-com:vml" xmlns:wp14="http://schemas.microsoft.com/office/word/2010/wordprocessingDrawing" xmlns:wp="http://schemas.openxmlformats.org/drawingml/2006/wordprocessingDrawing" xmlns:w10="urn:schemas-microsoft-com:office:word" xmlns:w="http://schemas.openxmlformats.org/wordprocessingml/2006/main" xmlns:w14="http://schemas.microsoft.com/office/word/2010/wordml" xmlns:w15="http://schemas.microsoft.com/office/word/2012/wordml" xmlns:w16se="http://schemas.microsoft.com/office/word/2015/wordml/symex" xmlns:wpg="http://schemas.microsoft.com/office/word/2010/wordprocessingGroup" xmlns:wpi="http://schemas.microsoft.com/office/word/2010/wordprocessingInk" xmlns:wne="http://schemas.microsoft.com/office/word/2006/wordml" xmlns:wps="http://schemas.microsoft.com/office/word/2010/wordprocessingShape" mc:Ignorable="w14 w15 w16se wp14">
   <w:body>
     <w:p>
       <w:r>
@@ -85,8 +85,351 @@
     </w:p>
     <w:p>
       <w:pPr>
+        <w:pStyle w:val="ListParagraph"/>
+        <w:numPr>
+          <w:ilvl w:val="0"/>
+          <w:numId w:val="1"/>
+        </w:numPr>
+        <w:rPr>
+          <w:highlight w:val="yellow"/>
+        </w:rPr>
+      </w:pPr>
+      <w:r>
+        <w:rPr>
+          <w:highlight w:val="yellow"/>
+        </w:rPr>
+        <w:t>Threads Lifecycle</w:t>
+      </w:r>
+    </w:p>
+    <w:p>
+      <w:pPr>
+        <w:pStyle w:val="ListParagraph"/>
+        <w:numPr>
+          <w:ilvl w:val="1"/>
+          <w:numId w:val="1"/>
+        </w:numPr>
+        <w:rPr>
+          <w:highlight w:val="yellow"/>
+        </w:rPr>
+      </w:pPr>
+      <w:r>
+        <w:rPr>
+          <w:noProof/>
+          <w:highlight w:val="yellow"/>
+          <w:lang w:eastAsia="en-GB"/>
+        </w:rPr>
+        <mc:AlternateContent>
+          <mc:Choice Requires="wps">
+            <w:drawing>
+              <wp:anchor distT="0" distB="0" distL="114300" distR="114300" simplePos="0" relativeHeight="251660288" behindDoc="0" locked="0" layoutInCell="1" allowOverlap="1">
+                <wp:simplePos x="0" y="0"/>
+                <wp:positionH relativeFrom="column">
+                  <wp:posOffset>1733550</wp:posOffset>
+                </wp:positionH>
+                <wp:positionV relativeFrom="paragraph">
+                  <wp:posOffset>39370</wp:posOffset>
+                </wp:positionV>
+                <wp:extent cx="9525" cy="847725"/>
+                <wp:effectExtent l="38100" t="0" r="66675" b="47625"/>
+                <wp:wrapNone/>
+                <wp:docPr id="2" name="Straight Arrow Connector 2"/>
+                <wp:cNvGraphicFramePr/>
+                <a:graphic xmlns:a="http://schemas.openxmlformats.org/drawingml/2006/main">
+                  <a:graphicData uri="http://schemas.microsoft.com/office/word/2010/wordprocessingShape">
+                    <wps:wsp>
+                      <wps:cNvCnPr/>
+                      <wps:spPr>
+                        <a:xfrm>
+                          <a:off x="0" y="0"/>
+                          <a:ext cx="9525" cy="847725"/>
+                        </a:xfrm>
+                        <a:prstGeom prst="straightConnector1">
+                          <a:avLst/>
+                        </a:prstGeom>
+                        <a:ln>
+                          <a:tailEnd type="triangle"/>
+                        </a:ln>
+                      </wps:spPr>
+                      <wps:style>
+                        <a:lnRef idx="1">
+                          <a:schemeClr val="accent1"/>
+                        </a:lnRef>
+                        <a:fillRef idx="0">
+                          <a:schemeClr val="accent1"/>
+                        </a:fillRef>
+                        <a:effectRef idx="0">
+                          <a:schemeClr val="accent1"/>
+                        </a:effectRef>
+                        <a:fontRef idx="minor">
+                          <a:schemeClr val="tx1"/>
+                        </a:fontRef>
+                      </wps:style>
+                      <wps:bodyPr/>
+                    </wps:wsp>
+                  </a:graphicData>
+                </a:graphic>
+              </wp:anchor>
+            </w:drawing>
+          </mc:Choice>
+          <mc:Fallback>
+            <w:pict>
+              <v:shapetype w14:anchorId="7B1ACA2C" id="_x0000_t32" coordsize="21600,21600" o:spt="32" o:oned="t" path="m,l21600,21600e" filled="f">
+                <v:path arrowok="t" fillok="f" o:connecttype="none"/>
+                <o:lock v:ext="edit" shapetype="t"/>
+              </v:shapetype>
+              <v:shape id="Straight Arrow Connector 2" o:spid="_x0000_s1026" type="#_x0000_t32" style="position:absolute;margin-left:136.5pt;margin-top:3.1pt;width:.75pt;height:66.75pt;z-index:251660288;visibility:visible;mso-wrap-style:square;mso-wrap-distance-left:9pt;mso-wrap-distance-top:0;mso-wrap-distance-right:9pt;mso-wrap-distance-bottom:0;mso-position-horizontal:absolute;mso-position-horizontal-relative:text;mso-position-vertical:absolute;mso-position-vertical-relative:text" o:gfxdata="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" strokecolor="#5b9bd5 [3204]" strokeweight=".5pt">
+                <v:stroke endarrow="block" joinstyle="miter"/>
+              </v:shape>
+            </w:pict>
+          </mc:Fallback>
+        </mc:AlternateContent>
+      </w:r>
+      <w:r>
+        <w:rPr>
+          <w:noProof/>
+          <w:highlight w:val="yellow"/>
+          <w:lang w:eastAsia="en-GB"/>
+        </w:rPr>
+        <mc:AlternateContent>
+          <mc:Choice Requires="wps">
+            <w:drawing>
+              <wp:anchor distT="0" distB="0" distL="114300" distR="114300" simplePos="0" relativeHeight="251659264" behindDoc="0" locked="0" layoutInCell="1" allowOverlap="1">
+                <wp:simplePos x="0" y="0"/>
+                <wp:positionH relativeFrom="column">
+                  <wp:posOffset>2486025</wp:posOffset>
+                </wp:positionH>
+                <wp:positionV relativeFrom="paragraph">
+                  <wp:posOffset>48896</wp:posOffset>
+                </wp:positionV>
+                <wp:extent cx="342900" cy="781050"/>
+                <wp:effectExtent l="38100" t="0" r="19050" b="95250"/>
+                <wp:wrapNone/>
+                <wp:docPr id="1" name="Elbow Connector 1"/>
+                <wp:cNvGraphicFramePr/>
+                <a:graphic xmlns:a="http://schemas.openxmlformats.org/drawingml/2006/main">
+                  <a:graphicData uri="http://schemas.microsoft.com/office/word/2010/wordprocessingShape">
+                    <wps:wsp>
+                      <wps:cNvCnPr/>
+                      <wps:spPr>
+                        <a:xfrm flipH="1">
+                          <a:off x="0" y="0"/>
+                          <a:ext cx="342900" cy="781050"/>
+                        </a:xfrm>
+                        <a:prstGeom prst="bentConnector3">
+                          <a:avLst>
+                            <a:gd name="adj1" fmla="val 16667"/>
+                          </a:avLst>
+                        </a:prstGeom>
+                        <a:ln>
+                          <a:tailEnd type="triangle"/>
+                        </a:ln>
+                      </wps:spPr>
+                      <wps:style>
+                        <a:lnRef idx="1">
+                          <a:schemeClr val="accent1"/>
+                        </a:lnRef>
+                        <a:fillRef idx="0">
+                          <a:schemeClr val="accent1"/>
+                        </a:fillRef>
+                        <a:effectRef idx="0">
+                          <a:schemeClr val="accent1"/>
+                        </a:effectRef>
+                        <a:fontRef idx="minor">
+                          <a:schemeClr val="tx1"/>
+                        </a:fontRef>
+                      </wps:style>
+                      <wps:bodyPr/>
+                    </wps:wsp>
+                  </a:graphicData>
+                </a:graphic>
+                <wp14:sizeRelH relativeFrom="margin">
+                  <wp14:pctWidth>0</wp14:pctWidth>
+                </wp14:sizeRelH>
+                <wp14:sizeRelV relativeFrom="margin">
+                  <wp14:pctHeight>0</wp14:pctHeight>
+                </wp14:sizeRelV>
+              </wp:anchor>
+            </w:drawing>
+          </mc:Choice>
+          <mc:Fallback>
+            <w:pict>
+              <v:shapetype w14:anchorId="1D07FB3D" id="_x0000_t34" coordsize="21600,21600" o:spt="34" o:oned="t" adj="10800" path="m,l@0,0@0,21600,21600,21600e" filled="f">
+                <v:stroke joinstyle="miter"/>
+                <v:formulas>
+                  <v:f eqn="val #0"/>
+                </v:formulas>
+                <v:path arrowok="t" fillok="f" o:connecttype="none"/>
+                <v:handles>
+                  <v:h position="#0,center"/>
+                </v:handles>
+                <o:lock v:ext="edit" shapetype="t"/>
+              </v:shapetype>
+              <v:shape id="Elbow Connector 1" o:spid="_x0000_s1026" type="#_x0000_t34" style="position:absolute;margin-left:195.75pt;margin-top:3.85pt;width:27pt;height:61.5pt;flip:x;z-index:251659264;visibility:visible;mso-wrap-style:square;mso-width-percent:0;mso-height-percent:0;mso-wrap-distance-left:9pt;mso-wrap-distance-top:0;mso-wrap-distance-right:9pt;mso-wrap-distance-bottom:0;mso-position-horizontal:absolute;mso-position-horizontal-relative:text;mso-position-vertical:absolute;mso-position-vertical-relative:text;mso-width-percent:0;mso-height-percent:0;mso-width-relative:margin;mso-height-relative:margin" o:gfxdata="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" adj="3600" strokecolor="#5b9bd5 [3204]" strokeweight=".5pt">
+                <v:stroke endarrow="block"/>
+              </v:shape>
+            </w:pict>
+          </mc:Fallback>
+        </mc:AlternateContent>
+      </w:r>
+      <w:r>
+        <w:rPr>
+          <w:highlight w:val="yellow"/>
+        </w:rPr>
+        <w:t xml:space="preserve">New </w:t>
+      </w:r>
+    </w:p>
+    <w:p>
+      <w:pPr>
+        <w:pStyle w:val="ListParagraph"/>
+        <w:numPr>
+          <w:ilvl w:val="1"/>
+          <w:numId w:val="1"/>
+        </w:numPr>
+        <w:rPr>
+          <w:highlight w:val="yellow"/>
+        </w:rPr>
+      </w:pPr>
+      <w:r>
+        <w:rPr>
+          <w:highlight w:val="yellow"/>
+        </w:rPr>
+        <w:t xml:space="preserve">Runnable </w:t>
+      </w:r>
+    </w:p>
+    <w:p>
+      <w:pPr>
+        <w:pStyle w:val="ListParagraph"/>
+        <w:numPr>
+          <w:ilvl w:val="1"/>
+          <w:numId w:val="1"/>
+        </w:numPr>
+        <w:rPr>
+          <w:highlight w:val="yellow"/>
+        </w:rPr>
+      </w:pPr>
+      <w:r>
+        <w:rPr>
+          <w:noProof/>
+          <w:highlight w:val="yellow"/>
+          <w:lang w:eastAsia="en-GB"/>
+        </w:rPr>
+        <mc:AlternateContent>
+          <mc:Choice Requires="wps">
+            <w:drawing>
+              <wp:anchor distT="0" distB="0" distL="114300" distR="114300" simplePos="0" relativeHeight="251661312" behindDoc="0" locked="0" layoutInCell="1" allowOverlap="1">
+                <wp:simplePos x="0" y="0"/>
+                <wp:positionH relativeFrom="column">
+                  <wp:posOffset>1219200</wp:posOffset>
+                </wp:positionH>
+                <wp:positionV relativeFrom="paragraph">
+                  <wp:posOffset>109220</wp:posOffset>
+                </wp:positionV>
+                <wp:extent cx="457200" cy="381000"/>
+                <wp:effectExtent l="38100" t="0" r="19050" b="95250"/>
+                <wp:wrapNone/>
+                <wp:docPr id="3" name="Elbow Connector 3"/>
+                <wp:cNvGraphicFramePr/>
+                <a:graphic xmlns:a="http://schemas.openxmlformats.org/drawingml/2006/main">
+                  <a:graphicData uri="http://schemas.microsoft.com/office/word/2010/wordprocessingShape">
+                    <wps:wsp>
+                      <wps:cNvCnPr/>
+                      <wps:spPr>
+                        <a:xfrm flipH="1">
+                          <a:off x="0" y="0"/>
+                          <a:ext cx="457200" cy="381000"/>
+                        </a:xfrm>
+                        <a:prstGeom prst="bentConnector3">
+                          <a:avLst/>
+                        </a:prstGeom>
+                        <a:ln>
+                          <a:tailEnd type="triangle"/>
+                        </a:ln>
+                      </wps:spPr>
+                      <wps:style>
+                        <a:lnRef idx="1">
+                          <a:schemeClr val="accent1"/>
+                        </a:lnRef>
+                        <a:fillRef idx="0">
+                          <a:schemeClr val="accent1"/>
+                        </a:fillRef>
+                        <a:effectRef idx="0">
+                          <a:schemeClr val="accent1"/>
+                        </a:effectRef>
+                        <a:fontRef idx="minor">
+                          <a:schemeClr val="tx1"/>
+                        </a:fontRef>
+                      </wps:style>
+                      <wps:bodyPr/>
+                    </wps:wsp>
+                  </a:graphicData>
+                </a:graphic>
+                <wp14:sizeRelH relativeFrom="margin">
+                  <wp14:pctWidth>0</wp14:pctWidth>
+                </wp14:sizeRelH>
+                <wp14:sizeRelV relativeFrom="margin">
+                  <wp14:pctHeight>0</wp14:pctHeight>
+                </wp14:sizeRelV>
+              </wp:anchor>
+            </w:drawing>
+          </mc:Choice>
+          <mc:Fallback>
+            <w:pict>
+              <v:shape w14:anchorId="5587A977" id="Elbow Connector 3" o:spid="_x0000_s1026" type="#_x0000_t34" style="position:absolute;margin-left:96pt;margin-top:8.6pt;width:36pt;height:30pt;flip:x;z-index:251661312;visibility:visible;mso-wrap-style:square;mso-width-percent:0;mso-height-percent:0;mso-wrap-distance-left:9pt;mso-wrap-distance-top:0;mso-wrap-distance-right:9pt;mso-wrap-distance-bottom:0;mso-position-horizontal:absolute;mso-position-horizontal-relative:text;mso-position-vertical:absolute;mso-position-vertical-relative:text;mso-width-percent:0;mso-height-percent:0;mso-width-relative:margin;mso-height-relative:margin" o:gfxdata="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" strokecolor="#5b9bd5 [3204]" strokeweight=".5pt">
+                <v:stroke endarrow="block"/>
+              </v:shape>
+            </w:pict>
+          </mc:Fallback>
+        </mc:AlternateContent>
+      </w:r>
+      <w:r>
+        <w:rPr>
+          <w:highlight w:val="yellow"/>
+        </w:rPr>
+        <w:t xml:space="preserve">Running </w:t>
+      </w:r>
+    </w:p>
+    <w:p>
+      <w:pPr>
+        <w:pStyle w:val="ListParagraph"/>
+        <w:numPr>
+          <w:ilvl w:val="1"/>
+          <w:numId w:val="1"/>
+        </w:numPr>
+        <w:rPr>
+          <w:highlight w:val="yellow"/>
+        </w:rPr>
+      </w:pPr>
+      <w:r>
+        <w:rPr>
+          <w:highlight w:val="yellow"/>
+        </w:rPr>
+        <w:t xml:space="preserve">Waiting </w:t>
+      </w:r>
+    </w:p>
+    <w:p>
+      <w:pPr>
+        <w:pStyle w:val="ListParagraph"/>
+        <w:numPr>
+          <w:ilvl w:val="1"/>
+          <w:numId w:val="1"/>
+        </w:numPr>
+        <w:rPr>
+          <w:highlight w:val="yellow"/>
+        </w:rPr>
+      </w:pPr>
+      <w:r>
+        <w:rPr>
+          <w:highlight w:val="yellow"/>
+        </w:rPr>
+        <w:t>Dead</w:t>
+      </w:r>
+    </w:p>
+    <w:p>
+      <w:pPr>
         <w:ind w:left="1440"/>
       </w:pPr>
+      <w:bookmarkStart w:id="0" w:name="_GoBack"/>
+      <w:bookmarkEnd w:id="0"/>
       <w:r>
         <w:t>Scheduling</w:t>
       </w:r>
@@ -110,9 +453,18 @@
           <w:ilvl w:val="0"/>
           <w:numId w:val="3"/>
         </w:numPr>
-      </w:pPr>
-      <w:r>
-        <w:t xml:space="preserve">In general </w:t>
+        <w:rPr>
+          <w:highlight w:val="yellow"/>
+        </w:rPr>
+      </w:pPr>
+      <w:r>
+        <w:t xml:space="preserve">In </w:t>
+      </w:r>
+      <w:r>
+        <w:t>general,</w:t>
+      </w:r>
+      <w:r>
+        <w:t xml:space="preserve"> </w:t>
       </w:r>
       <w:proofErr w:type="spellStart"/>
       <w:r>
@@ -120,7 +472,13 @@
       </w:r>
       <w:proofErr w:type="spellEnd"/>
       <w:r>
-        <w:t xml:space="preserve"> will conduct scheduling in a round robin </w:t>
+        <w:t xml:space="preserve"> will conduct scheduling in a </w:t>
+      </w:r>
+      <w:r>
+        <w:rPr>
+          <w:highlight w:val="yellow"/>
+        </w:rPr>
+        <w:t xml:space="preserve">round robin </w:t>
       </w:r>
     </w:p>
     <w:p>
@@ -165,11 +523,29 @@
       </w:pPr>
       <w:proofErr w:type="spellStart"/>
       <w:r>
+        <w:rPr>
+          <w:highlight w:val="yellow"/>
+        </w:rPr>
         <w:t>Preemptive</w:t>
       </w:r>
       <w:proofErr w:type="spellEnd"/>
       <w:r>
-        <w:t xml:space="preserve"> is an operative controlled approach allowing the programmer to not worry about scheduling however  it means you have less control over setting priorities </w:t>
+        <w:rPr>
+          <w:highlight w:val="yellow"/>
+        </w:rPr>
+        <w:t xml:space="preserve"> is an operative controlled approach </w:t>
+      </w:r>
+      <w:r>
+        <w:t>allowing</w:t>
+      </w:r>
+      <w:r>
+        <w:t xml:space="preserve"> the programmer to not worry about scheduling </w:t>
+      </w:r>
+      <w:r>
+        <w:t>however it</w:t>
+      </w:r>
+      <w:r>
+        <w:t xml:space="preserve"> means you have less control over setting priorities </w:t>
       </w:r>
     </w:p>
     <w:p>
@@ -181,7 +557,13 @@
         </w:numPr>
       </w:pPr>
       <w:r>
-        <w:t xml:space="preserve">Cooperative multitasking involves threads deciding when they can access the processor this is more complicated </w:t>
+        <w:rPr>
+          <w:highlight w:val="yellow"/>
+        </w:rPr>
+        <w:t>Cooperative multitasking</w:t>
+      </w:r>
+      <w:r>
+        <w:t xml:space="preserve"> involves threads deciding when they can access the processor this is more complicated </w:t>
       </w:r>
     </w:p>
     <w:p>
@@ -213,7 +595,15 @@
         </w:numPr>
       </w:pPr>
       <w:r>
-        <w:t xml:space="preserve">Is the bane of multi-threading </w:t>
+        <w:t>Is the bane of multi-</w:t>
+      </w:r>
+      <w:proofErr w:type="gramStart"/>
+      <w:r>
+        <w:t>threading</w:t>
+      </w:r>
+      <w:proofErr w:type="gramEnd"/>
+      <w:r>
+        <w:t xml:space="preserve"> </w:t>
       </w:r>
     </w:p>
     <w:p>
@@ -225,7 +615,13 @@
         </w:numPr>
       </w:pPr>
       <w:r>
-        <w:t xml:space="preserve">Need to save , the load and continue running </w:t>
+        <w:t xml:space="preserve">Need to </w:t>
+      </w:r>
+      <w:r>
+        <w:t>save,</w:t>
+      </w:r>
+      <w:r>
+        <w:t xml:space="preserve"> the load and continue running </w:t>
       </w:r>
     </w:p>
     <w:p>
@@ -237,7 +633,33 @@
         </w:numPr>
       </w:pPr>
       <w:r>
-        <w:t>Occurs a interrupt, waiting and multi-tasking</w:t>
+        <w:t xml:space="preserve">Occurs </w:t>
+      </w:r>
+      <w:proofErr w:type="gramStart"/>
+      <w:r>
+        <w:t>a</w:t>
+      </w:r>
+      <w:proofErr w:type="gramEnd"/>
+      <w:r>
+        <w:t xml:space="preserve"> interrupt, waiting and multi-tasking</w:t>
+      </w:r>
+    </w:p>
+    <w:p>
+      <w:pPr>
+        <w:pStyle w:val="ListParagraph"/>
+        <w:numPr>
+          <w:ilvl w:val="0"/>
+          <w:numId w:val="5"/>
+        </w:numPr>
+        <w:rPr>
+          <w:highlight w:val="yellow"/>
+        </w:rPr>
+      </w:pPr>
+      <w:r>
+        <w:rPr>
+          <w:highlight w:val="yellow"/>
+        </w:rPr>
+        <w:t xml:space="preserve">Computationally intensive require processor time </w:t>
       </w:r>
     </w:p>
     <w:p/>
@@ -271,10 +693,12 @@
         <w:t xml:space="preserve"> (mutual exclusion point) is an object that guard </w:t>
       </w:r>
       <w:proofErr w:type="spellStart"/>
+      <w:proofErr w:type="gramStart"/>
       <w:r>
         <w:t>a</w:t>
       </w:r>
       <w:proofErr w:type="spellEnd"/>
+      <w:proofErr w:type="gramEnd"/>
       <w:r>
         <w:t xml:space="preserve"> object that allows threads to share resources  </w:t>
       </w:r>
@@ -293,9 +717,60 @@
     </w:p>
     <w:p>
       <w:pPr>
+        <w:ind w:left="720"/>
+      </w:pPr>
+      <w:proofErr w:type="spellStart"/>
+      <w:r>
+        <w:t>OpenMP</w:t>
+      </w:r>
+      <w:proofErr w:type="spellEnd"/>
+    </w:p>
+    <w:p>
+      <w:pPr>
+        <w:pStyle w:val="ListParagraph"/>
+        <w:numPr>
+          <w:ilvl w:val="0"/>
+          <w:numId w:val="16"/>
+        </w:numPr>
+      </w:pPr>
+      <w:r>
+        <w:t xml:space="preserve">Aims to consider </w:t>
+      </w:r>
+      <w:proofErr w:type="spellStart"/>
+      <w:r>
+        <w:t>theads</w:t>
+      </w:r>
+      <w:proofErr w:type="spellEnd"/>
+      <w:r>
+        <w:t xml:space="preserve"> a low level concept </w:t>
+      </w:r>
+    </w:p>
+    <w:p>
+      <w:pPr>
+        <w:pStyle w:val="ListParagraph"/>
+        <w:numPr>
+          <w:ilvl w:val="0"/>
+          <w:numId w:val="16"/>
+        </w:numPr>
+      </w:pPr>
+      <w:r>
+        <w:t xml:space="preserve">Is </w:t>
+      </w:r>
+      <w:proofErr w:type="spellStart"/>
+      <w:r>
+        <w:t>preempitve</w:t>
+      </w:r>
+      <w:proofErr w:type="spellEnd"/>
+      <w:r>
+        <w:t xml:space="preserve"> </w:t>
+      </w:r>
+    </w:p>
+    <w:p>
+      <w:pPr>
         <w:ind w:firstLine="720"/>
       </w:pPr>
       <w:r>
+        <w:lastRenderedPageBreak/>
         <w:t>GPU</w:t>
       </w:r>
     </w:p>
@@ -396,7 +871,6 @@
         </w:numPr>
       </w:pPr>
       <w:r>
-        <w:lastRenderedPageBreak/>
         <w:t xml:space="preserve">Each work item (“Thread”) has an ID </w:t>
       </w:r>
     </w:p>
@@ -439,9 +913,27 @@
           <w:ilvl w:val="0"/>
           <w:numId w:val="11"/>
         </w:numPr>
-      </w:pPr>
-      <w:r>
-        <w:t>Copying data to and from the GPU  is your bottleneck</w:t>
+        <w:rPr>
+          <w:highlight w:val="yellow"/>
+        </w:rPr>
+      </w:pPr>
+      <w:r>
+        <w:rPr>
+          <w:highlight w:val="yellow"/>
+        </w:rPr>
+        <w:t xml:space="preserve">Copying data to and from the </w:t>
+      </w:r>
+      <w:r>
+        <w:rPr>
+          <w:highlight w:val="yellow"/>
+        </w:rPr>
+        <w:t>GPU is</w:t>
+      </w:r>
+      <w:r>
+        <w:rPr>
+          <w:highlight w:val="yellow"/>
+        </w:rPr>
+        <w:t xml:space="preserve"> your bottleneck</w:t>
       </w:r>
     </w:p>
     <w:p>
@@ -451,8 +943,14 @@
           <w:ilvl w:val="0"/>
           <w:numId w:val="11"/>
         </w:numPr>
-      </w:pPr>
-      <w:r>
+        <w:rPr>
+          <w:highlight w:val="yellow"/>
+        </w:rPr>
+      </w:pPr>
+      <w:r>
+        <w:rPr>
+          <w:highlight w:val="yellow"/>
+        </w:rPr>
         <w:t>Memory bus speed to GPU is slow</w:t>
       </w:r>
     </w:p>
@@ -519,8 +1017,14 @@
           <w:ilvl w:val="0"/>
           <w:numId w:val="11"/>
         </w:numPr>
-      </w:pPr>
-      <w:r>
+        <w:rPr>
+          <w:highlight w:val="yellow"/>
+        </w:rPr>
+      </w:pPr>
+      <w:r>
+        <w:rPr>
+          <w:highlight w:val="yellow"/>
+        </w:rPr>
         <w:t xml:space="preserve">Which parts cannot be parallelised? </w:t>
       </w:r>
     </w:p>
@@ -557,8 +1061,13 @@
         </w:numPr>
       </w:pPr>
       <w:r>
-        <w:t>Can you leave data on the GPU</w:t>
-      </w:r>
+        <w:t xml:space="preserve">Can you leave data on the </w:t>
+      </w:r>
+      <w:proofErr w:type="gramStart"/>
+      <w:r>
+        <w:t>GPU</w:t>
+      </w:r>
+      <w:proofErr w:type="gramEnd"/>
     </w:p>
     <w:p>
       <w:pPr>
@@ -581,8 +1090,13 @@
         </w:numPr>
       </w:pPr>
       <w:r>
-        <w:t>Do you need to reduce results in some manner</w:t>
-      </w:r>
+        <w:t xml:space="preserve">Do you need to reduce results in some </w:t>
+      </w:r>
+      <w:proofErr w:type="gramStart"/>
+      <w:r>
+        <w:t>manner</w:t>
+      </w:r>
+      <w:proofErr w:type="gramEnd"/>
     </w:p>
     <w:p>
       <w:pPr>
@@ -603,8 +1117,14 @@
           <w:ilvl w:val="0"/>
           <w:numId w:val="11"/>
         </w:numPr>
-      </w:pPr>
-      <w:r>
+        <w:rPr>
+          <w:highlight w:val="yellow"/>
+        </w:rPr>
+      </w:pPr>
+      <w:r>
+        <w:rPr>
+          <w:highlight w:val="yellow"/>
+        </w:rPr>
         <w:t xml:space="preserve">Avoid memory copying </w:t>
       </w:r>
     </w:p>
@@ -833,13 +1353,7 @@
         </w:numPr>
       </w:pPr>
       <w:r>
-        <w:t xml:space="preserve">Usually dealing with task </w:t>
-      </w:r>
-      <w:r>
-        <w:t>Parallelism</w:t>
-      </w:r>
-      <w:r>
-        <w:t xml:space="preserve"> </w:t>
+        <w:t xml:space="preserve">Usually dealing with task Parallelism </w:t>
       </w:r>
     </w:p>
     <w:p>
@@ -853,8 +1367,6 @@
       <w:r>
         <w:t xml:space="preserve">Weak for data parallel problems </w:t>
       </w:r>
-      <w:bookmarkStart w:id="0" w:name="_GoBack"/>
-      <w:bookmarkEnd w:id="0"/>
     </w:p>
     <w:p>
       <w:pPr>
@@ -865,6 +1377,99 @@
         </w:numPr>
       </w:pPr>
       <w:r>
+        <w:t>SIMD</w:t>
+      </w:r>
+    </w:p>
+    <w:p>
+      <w:pPr>
+        <w:pStyle w:val="ListParagraph"/>
+        <w:numPr>
+          <w:ilvl w:val="1"/>
+          <w:numId w:val="14"/>
+        </w:numPr>
+      </w:pPr>
+      <w:r>
+        <w:t>Works best with data parallelisation problems</w:t>
+      </w:r>
+    </w:p>
+    <w:p>
+      <w:pPr>
+        <w:pStyle w:val="ListParagraph"/>
+        <w:numPr>
+          <w:ilvl w:val="1"/>
+          <w:numId w:val="14"/>
+        </w:numPr>
+      </w:pPr>
+      <w:r>
+        <w:t xml:space="preserve">Works as </w:t>
+      </w:r>
+    </w:p>
+    <w:p>
+      <w:pPr>
+        <w:pStyle w:val="ListParagraph"/>
+        <w:numPr>
+          <w:ilvl w:val="2"/>
+          <w:numId w:val="14"/>
+        </w:numPr>
+      </w:pPr>
+      <w:r>
+        <w:t>Get data</w:t>
+      </w:r>
+    </w:p>
+    <w:p>
+      <w:pPr>
+        <w:pStyle w:val="ListParagraph"/>
+        <w:numPr>
+          <w:ilvl w:val="2"/>
+          <w:numId w:val="14"/>
+        </w:numPr>
+      </w:pPr>
+      <w:r>
+        <w:t>Spilt data across processors</w:t>
+      </w:r>
+    </w:p>
+    <w:p>
+      <w:pPr>
+        <w:pStyle w:val="ListParagraph"/>
+        <w:numPr>
+          <w:ilvl w:val="2"/>
+          <w:numId w:val="14"/>
+        </w:numPr>
+      </w:pPr>
+      <w:r>
+        <w:t>Get results</w:t>
+      </w:r>
+    </w:p>
+    <w:p>
+      <w:pPr>
+        <w:pStyle w:val="ListParagraph"/>
+        <w:numPr>
+          <w:ilvl w:val="1"/>
+          <w:numId w:val="14"/>
+        </w:numPr>
+      </w:pPr>
+      <w:r>
+        <w:t xml:space="preserve"> Good for streaming data</w:t>
+      </w:r>
+    </w:p>
+    <w:p>
+      <w:pPr>
+        <w:pStyle w:val="ListParagraph"/>
+        <w:numPr>
+          <w:ilvl w:val="1"/>
+          <w:numId w:val="14"/>
+        </w:numPr>
+      </w:pPr>
+    </w:p>
+    <w:p>
+      <w:pPr>
+        <w:pStyle w:val="ListParagraph"/>
+        <w:numPr>
+          <w:ilvl w:val="0"/>
+          <w:numId w:val="14"/>
+        </w:numPr>
+      </w:pPr>
+      <w:r>
         <w:t>Single Program Multiple Data</w:t>
       </w:r>
     </w:p>
@@ -897,7 +1502,6 @@
         </w:numPr>
       </w:pPr>
       <w:r>
-        <w:lastRenderedPageBreak/>
         <w:t>One of the biggest uses of concurrency in standard application is dealing with I/O</w:t>
       </w:r>
     </w:p>
@@ -934,7 +1538,13 @@
         </w:numPr>
       </w:pPr>
       <w:r>
-        <w:t>Same With GUI</w:t>
+        <w:t xml:space="preserve">Same </w:t>
+      </w:r>
+      <w:r>
+        <w:t>with</w:t>
+      </w:r>
+      <w:r>
+        <w:t xml:space="preserve"> GUI</w:t>
       </w:r>
     </w:p>
     <w:p>
@@ -1044,13 +1654,17 @@
           <w:numId w:val="15"/>
         </w:numPr>
       </w:pPr>
-      <w:proofErr w:type="spellStart"/>
-      <w:r>
-        <w:t>Syncronus</w:t>
-      </w:r>
-      <w:proofErr w:type="spellEnd"/>
-      <w:r>
-        <w:t xml:space="preserve"> communication and pure non-shared message passing can have an overhead  while waiting occurs</w:t>
+      <w:r>
+        <w:t>Synchronous</w:t>
+      </w:r>
+      <w:r>
+        <w:t xml:space="preserve"> communication and pure non-shared messa</w:t>
+      </w:r>
+      <w:r>
+        <w:t>ge passing can have an overhead</w:t>
+      </w:r>
+      <w:r>
+        <w:t xml:space="preserve"> while waiting occurs</w:t>
       </w:r>
     </w:p>
     <w:p>
@@ -1066,6 +1680,68 @@
       <w:pPr>
         <w:pStyle w:val="ListParagraph"/>
         <w:ind w:left="1440"/>
+      </w:pPr>
+      <w:r>
+        <w:t xml:space="preserve">Scaling </w:t>
+      </w:r>
+    </w:p>
+    <w:p>
+      <w:pPr>
+        <w:pStyle w:val="ListParagraph"/>
+        <w:numPr>
+          <w:ilvl w:val="0"/>
+          <w:numId w:val="18"/>
+        </w:numPr>
+      </w:pPr>
+      <w:r>
+        <w:t xml:space="preserve">Scaling is how the performance of a parallel application changes as the number of processors is increased </w:t>
+      </w:r>
+    </w:p>
+    <w:p>
+      <w:pPr>
+        <w:pStyle w:val="ListParagraph"/>
+        <w:ind w:left="1440"/>
+      </w:pPr>
+      <w:r>
+        <w:tab/>
+        <w:t xml:space="preserve">Strong scaling </w:t>
+      </w:r>
+    </w:p>
+    <w:p>
+      <w:pPr>
+        <w:pStyle w:val="ListParagraph"/>
+        <w:numPr>
+          <w:ilvl w:val="0"/>
+          <w:numId w:val="17"/>
+        </w:numPr>
+      </w:pPr>
+      <w:r>
+        <w:t>Total problem size stays the same number of processors increase</w:t>
+      </w:r>
+    </w:p>
+    <w:p>
+      <w:pPr>
+        <w:ind w:left="2160"/>
+      </w:pPr>
+      <w:r>
+        <w:t xml:space="preserve">Weak Scaling </w:t>
+      </w:r>
+    </w:p>
+    <w:p>
+      <w:pPr>
+        <w:pStyle w:val="ListParagraph"/>
+        <w:numPr>
+          <w:ilvl w:val="0"/>
+          <w:numId w:val="17"/>
+        </w:numPr>
+      </w:pPr>
+      <w:r>
+        <w:t>Problem size increases while number of processors stays the same</w:t>
+      </w:r>
+    </w:p>
+    <w:p>
+      <w:pPr>
+        <w:ind w:left="2520"/>
       </w:pPr>
     </w:p>
     <w:p/>
@@ -1088,8 +1764,8 @@
 </file>
 
 <file path=word/numbering.xml><?xml version="1.0" encoding="utf-8"?>
-<w:numbering xmlns:wpc="http://schemas.microsoft.com/office/word/2010/wordprocessingCanvas" xmlns:mc="http://schemas.openxmlformats.org/markup-compatibility/2006" xmlns:o="urn:schemas-microsoft-com:office:office" xmlns:r="http://schemas.openxmlformats.org/officeDocument/2006/relationships" xmlns:m="http://schemas.openxmlformats.org/officeDocument/2006/math" xmlns:v="urn:schemas-microsoft-com:vml" xmlns:wp14="http://schemas.microsoft.com/office/word/2010/wordprocessingDrawing" xmlns:wp="http://schemas.openxmlformats.org/drawingml/2006/wordprocessingDrawing" xmlns:w10="urn:schemas-microsoft-com:office:word" xmlns:w="http://schemas.openxmlformats.org/wordprocessingml/2006/main" xmlns:w14="http://schemas.microsoft.com/office/word/2010/wordml" xmlns:wpg="http://schemas.microsoft.com/office/word/2010/wordprocessingGroup" xmlns:wpi="http://schemas.microsoft.com/office/word/2010/wordprocessingInk" xmlns:wne="http://schemas.microsoft.com/office/word/2006/wordml" xmlns:wps="http://schemas.microsoft.com/office/word/2010/wordprocessingShape" mc:Ignorable="w14 wp14">
-  <w:abstractNum w:abstractNumId="0">
+<w:numbering xmlns:wpc="http://schemas.microsoft.com/office/word/2010/wordprocessingCanvas" xmlns:cx="http://schemas.microsoft.com/office/drawing/2014/chartex" xmlns:mc="http://schemas.openxmlformats.org/markup-compatibility/2006" xmlns:o="urn:schemas-microsoft-com:office:office" xmlns:r="http://schemas.openxmlformats.org/officeDocument/2006/relationships" xmlns:m="http://schemas.openxmlformats.org/officeDocument/2006/math" xmlns:v="urn:schemas-microsoft-com:vml" xmlns:wp14="http://schemas.microsoft.com/office/word/2010/wordprocessingDrawing" xmlns:wp="http://schemas.openxmlformats.org/drawingml/2006/wordprocessingDrawing" xmlns:w10="urn:schemas-microsoft-com:office:word" xmlns:w="http://schemas.openxmlformats.org/wordprocessingml/2006/main" xmlns:w14="http://schemas.microsoft.com/office/word/2010/wordml" xmlns:w15="http://schemas.microsoft.com/office/word/2012/wordml" xmlns:w16se="http://schemas.microsoft.com/office/word/2015/wordml/symex" xmlns:wpg="http://schemas.microsoft.com/office/word/2010/wordprocessingGroup" xmlns:wpi="http://schemas.microsoft.com/office/word/2010/wordprocessingInk" xmlns:wne="http://schemas.microsoft.com/office/word/2006/wordml" xmlns:wps="http://schemas.microsoft.com/office/word/2010/wordprocessingShape" mc:Ignorable="w14 w15 w16se wp14">
+  <w:abstractNum w:abstractNumId="0" w15:restartNumberingAfterBreak="0">
     <w:nsid w:val="02174B76"/>
     <w:multiLevelType w:val="hybridMultilevel"/>
     <w:tmpl w:val="7D1E6076"/>
@@ -1202,7 +1878,7 @@
       </w:rPr>
     </w:lvl>
   </w:abstractNum>
-  <w:abstractNum w:abstractNumId="1">
+  <w:abstractNum w:abstractNumId="1" w15:restartNumberingAfterBreak="0">
     <w:nsid w:val="06A76F83"/>
     <w:multiLevelType w:val="hybridMultilevel"/>
     <w:tmpl w:val="805823B6"/>
@@ -1230,13 +1906,126 @@
         <w:rFonts w:ascii="Courier New" w:hAnsi="Courier New" w:cs="Courier New" w:hint="default"/>
       </w:rPr>
     </w:lvl>
+    <w:lvl w:ilvl="2" w:tplc="08090005">
+      <w:start w:val="1"/>
+      <w:numFmt w:val="bullet"/>
+      <w:lvlText w:val=""/>
+      <w:lvlJc w:val="left"/>
+      <w:pPr>
+        <w:ind w:left="3600" w:hanging="360"/>
+      </w:pPr>
+      <w:rPr>
+        <w:rFonts w:ascii="Wingdings" w:hAnsi="Wingdings" w:hint="default"/>
+      </w:rPr>
+    </w:lvl>
+    <w:lvl w:ilvl="3" w:tplc="08090001">
+      <w:start w:val="1"/>
+      <w:numFmt w:val="bullet"/>
+      <w:lvlText w:val=""/>
+      <w:lvlJc w:val="left"/>
+      <w:pPr>
+        <w:ind w:left="4320" w:hanging="360"/>
+      </w:pPr>
+      <w:rPr>
+        <w:rFonts w:ascii="Symbol" w:hAnsi="Symbol" w:hint="default"/>
+      </w:rPr>
+    </w:lvl>
+    <w:lvl w:ilvl="4" w:tplc="08090003">
+      <w:start w:val="1"/>
+      <w:numFmt w:val="bullet"/>
+      <w:lvlText w:val="o"/>
+      <w:lvlJc w:val="left"/>
+      <w:pPr>
+        <w:ind w:left="5040" w:hanging="360"/>
+      </w:pPr>
+      <w:rPr>
+        <w:rFonts w:ascii="Courier New" w:hAnsi="Courier New" w:cs="Courier New" w:hint="default"/>
+      </w:rPr>
+    </w:lvl>
+    <w:lvl w:ilvl="5" w:tplc="08090005">
+      <w:start w:val="1"/>
+      <w:numFmt w:val="bullet"/>
+      <w:lvlText w:val=""/>
+      <w:lvlJc w:val="left"/>
+      <w:pPr>
+        <w:ind w:left="5760" w:hanging="360"/>
+      </w:pPr>
+      <w:rPr>
+        <w:rFonts w:ascii="Wingdings" w:hAnsi="Wingdings" w:hint="default"/>
+      </w:rPr>
+    </w:lvl>
+    <w:lvl w:ilvl="6" w:tplc="08090001">
+      <w:start w:val="1"/>
+      <w:numFmt w:val="bullet"/>
+      <w:lvlText w:val=""/>
+      <w:lvlJc w:val="left"/>
+      <w:pPr>
+        <w:ind w:left="6480" w:hanging="360"/>
+      </w:pPr>
+      <w:rPr>
+        <w:rFonts w:ascii="Symbol" w:hAnsi="Symbol" w:hint="default"/>
+      </w:rPr>
+    </w:lvl>
+    <w:lvl w:ilvl="7" w:tplc="08090003">
+      <w:start w:val="1"/>
+      <w:numFmt w:val="bullet"/>
+      <w:lvlText w:val="o"/>
+      <w:lvlJc w:val="left"/>
+      <w:pPr>
+        <w:ind w:left="7200" w:hanging="360"/>
+      </w:pPr>
+      <w:rPr>
+        <w:rFonts w:ascii="Courier New" w:hAnsi="Courier New" w:cs="Courier New" w:hint="default"/>
+      </w:rPr>
+    </w:lvl>
+    <w:lvl w:ilvl="8" w:tplc="08090005" w:tentative="1">
+      <w:start w:val="1"/>
+      <w:numFmt w:val="bullet"/>
+      <w:lvlText w:val=""/>
+      <w:lvlJc w:val="left"/>
+      <w:pPr>
+        <w:ind w:left="7920" w:hanging="360"/>
+      </w:pPr>
+      <w:rPr>
+        <w:rFonts w:ascii="Wingdings" w:hAnsi="Wingdings" w:hint="default"/>
+      </w:rPr>
+    </w:lvl>
+  </w:abstractNum>
+  <w:abstractNum w:abstractNumId="2" w15:restartNumberingAfterBreak="0">
+    <w:nsid w:val="0A871AEF"/>
+    <w:multiLevelType w:val="hybridMultilevel"/>
+    <w:tmpl w:val="616CF3B4"/>
+    <w:lvl w:ilvl="0" w:tplc="08090001">
+      <w:start w:val="1"/>
+      <w:numFmt w:val="bullet"/>
+      <w:lvlText w:val=""/>
+      <w:lvlJc w:val="left"/>
+      <w:pPr>
+        <w:ind w:left="2880" w:hanging="360"/>
+      </w:pPr>
+      <w:rPr>
+        <w:rFonts w:ascii="Symbol" w:hAnsi="Symbol" w:hint="default"/>
+      </w:rPr>
+    </w:lvl>
+    <w:lvl w:ilvl="1" w:tplc="08090003" w:tentative="1">
+      <w:start w:val="1"/>
+      <w:numFmt w:val="bullet"/>
+      <w:lvlText w:val="o"/>
+      <w:lvlJc w:val="left"/>
+      <w:pPr>
+        <w:ind w:left="3600" w:hanging="360"/>
+      </w:pPr>
+      <w:rPr>
+        <w:rFonts w:ascii="Courier New" w:hAnsi="Courier New" w:cs="Courier New" w:hint="default"/>
+      </w:rPr>
+    </w:lvl>
     <w:lvl w:ilvl="2" w:tplc="08090005" w:tentative="1">
       <w:start w:val="1"/>
       <w:numFmt w:val="bullet"/>
       <w:lvlText w:val=""/>
       <w:lvlJc w:val="left"/>
       <w:pPr>
-        <w:ind w:left="3600" w:hanging="360"/>
+        <w:ind w:left="4320" w:hanging="360"/>
       </w:pPr>
       <w:rPr>
         <w:rFonts w:ascii="Wingdings" w:hAnsi="Wingdings" w:hint="default"/>
@@ -1248,7 +2037,7 @@
       <w:lvlText w:val=""/>
       <w:lvlJc w:val="left"/>
       <w:pPr>
-        <w:ind w:left="4320" w:hanging="360"/>
+        <w:ind w:left="5040" w:hanging="360"/>
       </w:pPr>
       <w:rPr>
         <w:rFonts w:ascii="Symbol" w:hAnsi="Symbol" w:hint="default"/>
@@ -1260,7 +2049,7 @@
       <w:lvlText w:val="o"/>
       <w:lvlJc w:val="left"/>
       <w:pPr>
-        <w:ind w:left="5040" w:hanging="360"/>
+        <w:ind w:left="5760" w:hanging="360"/>
       </w:pPr>
       <w:rPr>
         <w:rFonts w:ascii="Courier New" w:hAnsi="Courier New" w:cs="Courier New" w:hint="default"/>
@@ -1272,7 +2061,7 @@
       <w:lvlText w:val=""/>
       <w:lvlJc w:val="left"/>
       <w:pPr>
-        <w:ind w:left="5760" w:hanging="360"/>
+        <w:ind w:left="6480" w:hanging="360"/>
       </w:pPr>
       <w:rPr>
         <w:rFonts w:ascii="Wingdings" w:hAnsi="Wingdings" w:hint="default"/>
@@ -1284,7 +2073,7 @@
       <w:lvlText w:val=""/>
       <w:lvlJc w:val="left"/>
       <w:pPr>
-        <w:ind w:left="6480" w:hanging="360"/>
+        <w:ind w:left="7200" w:hanging="360"/>
       </w:pPr>
       <w:rPr>
         <w:rFonts w:ascii="Symbol" w:hAnsi="Symbol" w:hint="default"/>
@@ -1296,7 +2085,7 @@
       <w:lvlText w:val="o"/>
       <w:lvlJc w:val="left"/>
       <w:pPr>
-        <w:ind w:left="7200" w:hanging="360"/>
+        <w:ind w:left="7920" w:hanging="360"/>
       </w:pPr>
       <w:rPr>
         <w:rFonts w:ascii="Courier New" w:hAnsi="Courier New" w:cs="Courier New" w:hint="default"/>
@@ -1308,14 +2097,14 @@
       <w:lvlText w:val=""/>
       <w:lvlJc w:val="left"/>
       <w:pPr>
-        <w:ind w:left="7920" w:hanging="360"/>
+        <w:ind w:left="8640" w:hanging="360"/>
       </w:pPr>
       <w:rPr>
         <w:rFonts w:ascii="Wingdings" w:hAnsi="Wingdings" w:hint="default"/>
       </w:rPr>
     </w:lvl>
   </w:abstractNum>
-  <w:abstractNum w:abstractNumId="2">
+  <w:abstractNum w:abstractNumId="3" w15:restartNumberingAfterBreak="0">
     <w:nsid w:val="10C458B5"/>
     <w:multiLevelType w:val="hybridMultilevel"/>
     <w:tmpl w:val="B45EF5F0"/>
@@ -1428,7 +2217,7 @@
       </w:rPr>
     </w:lvl>
   </w:abstractNum>
-  <w:abstractNum w:abstractNumId="3">
+  <w:abstractNum w:abstractNumId="4" w15:restartNumberingAfterBreak="0">
     <w:nsid w:val="197F4DDC"/>
     <w:multiLevelType w:val="hybridMultilevel"/>
     <w:tmpl w:val="9094E022"/>
@@ -1541,7 +2330,7 @@
       </w:rPr>
     </w:lvl>
   </w:abstractNum>
-  <w:abstractNum w:abstractNumId="4">
+  <w:abstractNum w:abstractNumId="5" w15:restartNumberingAfterBreak="0">
     <w:nsid w:val="1B9A10D1"/>
     <w:multiLevelType w:val="hybridMultilevel"/>
     <w:tmpl w:val="B81C9620"/>
@@ -1654,7 +2443,7 @@
       </w:rPr>
     </w:lvl>
   </w:abstractNum>
-  <w:abstractNum w:abstractNumId="5">
+  <w:abstractNum w:abstractNumId="6" w15:restartNumberingAfterBreak="0">
     <w:nsid w:val="27F34E0F"/>
     <w:multiLevelType w:val="hybridMultilevel"/>
     <w:tmpl w:val="99C46890"/>
@@ -1767,7 +2556,7 @@
       </w:rPr>
     </w:lvl>
   </w:abstractNum>
-  <w:abstractNum w:abstractNumId="6">
+  <w:abstractNum w:abstractNumId="7" w15:restartNumberingAfterBreak="0">
     <w:nsid w:val="29D04C4F"/>
     <w:multiLevelType w:val="hybridMultilevel"/>
     <w:tmpl w:val="53903624"/>
@@ -1880,7 +2669,7 @@
       </w:rPr>
     </w:lvl>
   </w:abstractNum>
-  <w:abstractNum w:abstractNumId="7">
+  <w:abstractNum w:abstractNumId="8" w15:restartNumberingAfterBreak="0">
     <w:nsid w:val="2E0F3896"/>
     <w:multiLevelType w:val="hybridMultilevel"/>
     <w:tmpl w:val="07CA4542"/>
@@ -1993,7 +2782,233 @@
       </w:rPr>
     </w:lvl>
   </w:abstractNum>
-  <w:abstractNum w:abstractNumId="8">
+  <w:abstractNum w:abstractNumId="9" w15:restartNumberingAfterBreak="0">
+    <w:nsid w:val="31623FAF"/>
+    <w:multiLevelType w:val="hybridMultilevel"/>
+    <w:tmpl w:val="9E86E482"/>
+    <w:lvl w:ilvl="0" w:tplc="08090001">
+      <w:start w:val="1"/>
+      <w:numFmt w:val="bullet"/>
+      <w:lvlText w:val=""/>
+      <w:lvlJc w:val="left"/>
+      <w:pPr>
+        <w:ind w:left="1440" w:hanging="360"/>
+      </w:pPr>
+      <w:rPr>
+        <w:rFonts w:ascii="Symbol" w:hAnsi="Symbol" w:hint="default"/>
+      </w:rPr>
+    </w:lvl>
+    <w:lvl w:ilvl="1" w:tplc="08090003" w:tentative="1">
+      <w:start w:val="1"/>
+      <w:numFmt w:val="bullet"/>
+      <w:lvlText w:val="o"/>
+      <w:lvlJc w:val="left"/>
+      <w:pPr>
+        <w:ind w:left="2160" w:hanging="360"/>
+      </w:pPr>
+      <w:rPr>
+        <w:rFonts w:ascii="Courier New" w:hAnsi="Courier New" w:cs="Courier New" w:hint="default"/>
+      </w:rPr>
+    </w:lvl>
+    <w:lvl w:ilvl="2" w:tplc="08090005" w:tentative="1">
+      <w:start w:val="1"/>
+      <w:numFmt w:val="bullet"/>
+      <w:lvlText w:val=""/>
+      <w:lvlJc w:val="left"/>
+      <w:pPr>
+        <w:ind w:left="2880" w:hanging="360"/>
+      </w:pPr>
+      <w:rPr>
+        <w:rFonts w:ascii="Wingdings" w:hAnsi="Wingdings" w:hint="default"/>
+      </w:rPr>
+    </w:lvl>
+    <w:lvl w:ilvl="3" w:tplc="08090001" w:tentative="1">
+      <w:start w:val="1"/>
+      <w:numFmt w:val="bullet"/>
+      <w:lvlText w:val=""/>
+      <w:lvlJc w:val="left"/>
+      <w:pPr>
+        <w:ind w:left="3600" w:hanging="360"/>
+      </w:pPr>
+      <w:rPr>
+        <w:rFonts w:ascii="Symbol" w:hAnsi="Symbol" w:hint="default"/>
+      </w:rPr>
+    </w:lvl>
+    <w:lvl w:ilvl="4" w:tplc="08090003" w:tentative="1">
+      <w:start w:val="1"/>
+      <w:numFmt w:val="bullet"/>
+      <w:lvlText w:val="o"/>
+      <w:lvlJc w:val="left"/>
+      <w:pPr>
+        <w:ind w:left="4320" w:hanging="360"/>
+      </w:pPr>
+      <w:rPr>
+        <w:rFonts w:ascii="Courier New" w:hAnsi="Courier New" w:cs="Courier New" w:hint="default"/>
+      </w:rPr>
+    </w:lvl>
+    <w:lvl w:ilvl="5" w:tplc="08090005" w:tentative="1">
+      <w:start w:val="1"/>
+      <w:numFmt w:val="bullet"/>
+      <w:lvlText w:val=""/>
+      <w:lvlJc w:val="left"/>
+      <w:pPr>
+        <w:ind w:left="5040" w:hanging="360"/>
+      </w:pPr>
+      <w:rPr>
+        <w:rFonts w:ascii="Wingdings" w:hAnsi="Wingdings" w:hint="default"/>
+      </w:rPr>
+    </w:lvl>
+    <w:lvl w:ilvl="6" w:tplc="08090001" w:tentative="1">
+      <w:start w:val="1"/>
+      <w:numFmt w:val="bullet"/>
+      <w:lvlText w:val=""/>
+      <w:lvlJc w:val="left"/>
+      <w:pPr>
+        <w:ind w:left="5760" w:hanging="360"/>
+      </w:pPr>
+      <w:rPr>
+        <w:rFonts w:ascii="Symbol" w:hAnsi="Symbol" w:hint="default"/>
+      </w:rPr>
+    </w:lvl>
+    <w:lvl w:ilvl="7" w:tplc="08090003" w:tentative="1">
+      <w:start w:val="1"/>
+      <w:numFmt w:val="bullet"/>
+      <w:lvlText w:val="o"/>
+      <w:lvlJc w:val="left"/>
+      <w:pPr>
+        <w:ind w:left="6480" w:hanging="360"/>
+      </w:pPr>
+      <w:rPr>
+        <w:rFonts w:ascii="Courier New" w:hAnsi="Courier New" w:cs="Courier New" w:hint="default"/>
+      </w:rPr>
+    </w:lvl>
+    <w:lvl w:ilvl="8" w:tplc="08090005" w:tentative="1">
+      <w:start w:val="1"/>
+      <w:numFmt w:val="bullet"/>
+      <w:lvlText w:val=""/>
+      <w:lvlJc w:val="left"/>
+      <w:pPr>
+        <w:ind w:left="7200" w:hanging="360"/>
+      </w:pPr>
+      <w:rPr>
+        <w:rFonts w:ascii="Wingdings" w:hAnsi="Wingdings" w:hint="default"/>
+      </w:rPr>
+    </w:lvl>
+  </w:abstractNum>
+  <w:abstractNum w:abstractNumId="10" w15:restartNumberingAfterBreak="0">
+    <w:nsid w:val="41581266"/>
+    <w:multiLevelType w:val="hybridMultilevel"/>
+    <w:tmpl w:val="2A0EB0E8"/>
+    <w:lvl w:ilvl="0" w:tplc="08090001">
+      <w:start w:val="1"/>
+      <w:numFmt w:val="bullet"/>
+      <w:lvlText w:val=""/>
+      <w:lvlJc w:val="left"/>
+      <w:pPr>
+        <w:ind w:left="2160" w:hanging="360"/>
+      </w:pPr>
+      <w:rPr>
+        <w:rFonts w:ascii="Symbol" w:hAnsi="Symbol" w:hint="default"/>
+      </w:rPr>
+    </w:lvl>
+    <w:lvl w:ilvl="1" w:tplc="08090003" w:tentative="1">
+      <w:start w:val="1"/>
+      <w:numFmt w:val="bullet"/>
+      <w:lvlText w:val="o"/>
+      <w:lvlJc w:val="left"/>
+      <w:pPr>
+        <w:ind w:left="2880" w:hanging="360"/>
+      </w:pPr>
+      <w:rPr>
+        <w:rFonts w:ascii="Courier New" w:hAnsi="Courier New" w:cs="Courier New" w:hint="default"/>
+      </w:rPr>
+    </w:lvl>
+    <w:lvl w:ilvl="2" w:tplc="08090005" w:tentative="1">
+      <w:start w:val="1"/>
+      <w:numFmt w:val="bullet"/>
+      <w:lvlText w:val=""/>
+      <w:lvlJc w:val="left"/>
+      <w:pPr>
+        <w:ind w:left="3600" w:hanging="360"/>
+      </w:pPr>
+      <w:rPr>
+        <w:rFonts w:ascii="Wingdings" w:hAnsi="Wingdings" w:hint="default"/>
+      </w:rPr>
+    </w:lvl>
+    <w:lvl w:ilvl="3" w:tplc="08090001" w:tentative="1">
+      <w:start w:val="1"/>
+      <w:numFmt w:val="bullet"/>
+      <w:lvlText w:val=""/>
+      <w:lvlJc w:val="left"/>
+      <w:pPr>
+        <w:ind w:left="4320" w:hanging="360"/>
+      </w:pPr>
+      <w:rPr>
+        <w:rFonts w:ascii="Symbol" w:hAnsi="Symbol" w:hint="default"/>
+      </w:rPr>
+    </w:lvl>
+    <w:lvl w:ilvl="4" w:tplc="08090003" w:tentative="1">
+      <w:start w:val="1"/>
+      <w:numFmt w:val="bullet"/>
+      <w:lvlText w:val="o"/>
+      <w:lvlJc w:val="left"/>
+      <w:pPr>
+        <w:ind w:left="5040" w:hanging="360"/>
+      </w:pPr>
+      <w:rPr>
+        <w:rFonts w:ascii="Courier New" w:hAnsi="Courier New" w:cs="Courier New" w:hint="default"/>
+      </w:rPr>
+    </w:lvl>
+    <w:lvl w:ilvl="5" w:tplc="08090005" w:tentative="1">
+      <w:start w:val="1"/>
+      <w:numFmt w:val="bullet"/>
+      <w:lvlText w:val=""/>
+      <w:lvlJc w:val="left"/>
+      <w:pPr>
+        <w:ind w:left="5760" w:hanging="360"/>
+      </w:pPr>
+      <w:rPr>
+        <w:rFonts w:ascii="Wingdings" w:hAnsi="Wingdings" w:hint="default"/>
+      </w:rPr>
+    </w:lvl>
+    <w:lvl w:ilvl="6" w:tplc="08090001" w:tentative="1">
+      <w:start w:val="1"/>
+      <w:numFmt w:val="bullet"/>
+      <w:lvlText w:val=""/>
+      <w:lvlJc w:val="left"/>
+      <w:pPr>
+        <w:ind w:left="6480" w:hanging="360"/>
+      </w:pPr>
+      <w:rPr>
+        <w:rFonts w:ascii="Symbol" w:hAnsi="Symbol" w:hint="default"/>
+      </w:rPr>
+    </w:lvl>
+    <w:lvl w:ilvl="7" w:tplc="08090003" w:tentative="1">
+      <w:start w:val="1"/>
+      <w:numFmt w:val="bullet"/>
+      <w:lvlText w:val="o"/>
+      <w:lvlJc w:val="left"/>
+      <w:pPr>
+        <w:ind w:left="7200" w:hanging="360"/>
+      </w:pPr>
+      <w:rPr>
+        <w:rFonts w:ascii="Courier New" w:hAnsi="Courier New" w:cs="Courier New" w:hint="default"/>
+      </w:rPr>
+    </w:lvl>
+    <w:lvl w:ilvl="8" w:tplc="08090005" w:tentative="1">
+      <w:start w:val="1"/>
+      <w:numFmt w:val="bullet"/>
+      <w:lvlText w:val=""/>
+      <w:lvlJc w:val="left"/>
+      <w:pPr>
+        <w:ind w:left="7920" w:hanging="360"/>
+      </w:pPr>
+      <w:rPr>
+        <w:rFonts w:ascii="Wingdings" w:hAnsi="Wingdings" w:hint="default"/>
+      </w:rPr>
+    </w:lvl>
+  </w:abstractNum>
+  <w:abstractNum w:abstractNumId="11" w15:restartNumberingAfterBreak="0">
     <w:nsid w:val="466B4747"/>
     <w:multiLevelType w:val="hybridMultilevel"/>
     <w:tmpl w:val="6BF2B978"/>
@@ -2106,7 +3121,7 @@
       </w:rPr>
     </w:lvl>
   </w:abstractNum>
-  <w:abstractNum w:abstractNumId="9">
+  <w:abstractNum w:abstractNumId="12" w15:restartNumberingAfterBreak="0">
     <w:nsid w:val="583B1750"/>
     <w:multiLevelType w:val="hybridMultilevel"/>
     <w:tmpl w:val="47CE36D8"/>
@@ -2122,7 +3137,7 @@
         <w:rFonts w:ascii="Symbol" w:hAnsi="Symbol" w:hint="default"/>
       </w:rPr>
     </w:lvl>
-    <w:lvl w:ilvl="1" w:tplc="08090003" w:tentative="1">
+    <w:lvl w:ilvl="1" w:tplc="08090003">
       <w:start w:val="1"/>
       <w:numFmt w:val="bullet"/>
       <w:lvlText w:val="o"/>
@@ -2219,7 +3234,7 @@
       </w:rPr>
     </w:lvl>
   </w:abstractNum>
-  <w:abstractNum w:abstractNumId="10">
+  <w:abstractNum w:abstractNumId="13" w15:restartNumberingAfterBreak="0">
     <w:nsid w:val="5A640268"/>
     <w:multiLevelType w:val="hybridMultilevel"/>
     <w:tmpl w:val="DB004688"/>
@@ -2332,7 +3347,7 @@
       </w:rPr>
     </w:lvl>
   </w:abstractNum>
-  <w:abstractNum w:abstractNumId="11">
+  <w:abstractNum w:abstractNumId="14" w15:restartNumberingAfterBreak="0">
     <w:nsid w:val="74094D9B"/>
     <w:multiLevelType w:val="hybridMultilevel"/>
     <w:tmpl w:val="E0D4BD38"/>
@@ -2445,7 +3460,7 @@
       </w:rPr>
     </w:lvl>
   </w:abstractNum>
-  <w:abstractNum w:abstractNumId="12">
+  <w:abstractNum w:abstractNumId="15" w15:restartNumberingAfterBreak="0">
     <w:nsid w:val="755627D0"/>
     <w:multiLevelType w:val="hybridMultilevel"/>
     <w:tmpl w:val="1E90BC3E"/>
@@ -2558,7 +3573,7 @@
       </w:rPr>
     </w:lvl>
   </w:abstractNum>
-  <w:abstractNum w:abstractNumId="13">
+  <w:abstractNum w:abstractNumId="16" w15:restartNumberingAfterBreak="0">
     <w:nsid w:val="76A60DE2"/>
     <w:multiLevelType w:val="hybridMultilevel"/>
     <w:tmpl w:val="A10A78C8"/>
@@ -2671,7 +3686,7 @@
       </w:rPr>
     </w:lvl>
   </w:abstractNum>
-  <w:abstractNum w:abstractNumId="14">
+  <w:abstractNum w:abstractNumId="17" w15:restartNumberingAfterBreak="0">
     <w:nsid w:val="7D8C29C4"/>
     <w:multiLevelType w:val="hybridMultilevel"/>
     <w:tmpl w:val="1DAE11CC"/>
@@ -2785,55 +3800,64 @@
     </w:lvl>
   </w:abstractNum>
   <w:num w:numId="1">
-    <w:abstractNumId w:val="9"/>
+    <w:abstractNumId w:val="12"/>
   </w:num>
   <w:num w:numId="2">
-    <w:abstractNumId w:val="2"/>
+    <w:abstractNumId w:val="3"/>
   </w:num>
   <w:num w:numId="3">
-    <w:abstractNumId w:val="12"/>
+    <w:abstractNumId w:val="15"/>
   </w:num>
   <w:num w:numId="4">
-    <w:abstractNumId w:val="11"/>
+    <w:abstractNumId w:val="14"/>
   </w:num>
   <w:num w:numId="5">
+    <w:abstractNumId w:val="5"/>
+  </w:num>
+  <w:num w:numId="6">
+    <w:abstractNumId w:val="16"/>
+  </w:num>
+  <w:num w:numId="7">
+    <w:abstractNumId w:val="13"/>
+  </w:num>
+  <w:num w:numId="8">
     <w:abstractNumId w:val="4"/>
   </w:num>
-  <w:num w:numId="6">
-    <w:abstractNumId w:val="13"/>
-  </w:num>
-  <w:num w:numId="7">
-    <w:abstractNumId w:val="10"/>
-  </w:num>
-  <w:num w:numId="8">
-    <w:abstractNumId w:val="3"/>
-  </w:num>
   <w:num w:numId="9">
-    <w:abstractNumId w:val="6"/>
+    <w:abstractNumId w:val="7"/>
   </w:num>
   <w:num w:numId="10">
     <w:abstractNumId w:val="0"/>
   </w:num>
   <w:num w:numId="11">
-    <w:abstractNumId w:val="5"/>
+    <w:abstractNumId w:val="6"/>
   </w:num>
   <w:num w:numId="12">
-    <w:abstractNumId w:val="8"/>
+    <w:abstractNumId w:val="11"/>
   </w:num>
   <w:num w:numId="13">
-    <w:abstractNumId w:val="14"/>
+    <w:abstractNumId w:val="17"/>
   </w:num>
   <w:num w:numId="14">
     <w:abstractNumId w:val="1"/>
   </w:num>
   <w:num w:numId="15">
-    <w:abstractNumId w:val="7"/>
+    <w:abstractNumId w:val="8"/>
+  </w:num>
+  <w:num w:numId="16">
+    <w:abstractNumId w:val="9"/>
+  </w:num>
+  <w:num w:numId="17">
+    <w:abstractNumId w:val="2"/>
+  </w:num>
+  <w:num w:numId="18">
+    <w:abstractNumId w:val="10"/>
   </w:num>
 </w:numbering>
 </file>
 
 <file path=word/styles.xml><?xml version="1.0" encoding="utf-8"?>
-<w:styles xmlns:mc="http://schemas.openxmlformats.org/markup-compatibility/2006" xmlns:r="http://schemas.openxmlformats.org/officeDocument/2006/relationships" xmlns:w="http://schemas.openxmlformats.org/wordprocessingml/2006/main" xmlns:w14="http://schemas.microsoft.com/office/word/2010/wordml" mc:Ignorable="w14">
+<w:styles xmlns:mc="http://schemas.openxmlformats.org/markup-compatibility/2006" xmlns:r="http://schemas.openxmlformats.org/officeDocument/2006/relationships" xmlns:w="http://schemas.openxmlformats.org/wordprocessingml/2006/main" xmlns:w14="http://schemas.microsoft.com/office/word/2010/wordml" xmlns:w15="http://schemas.microsoft.com/office/word/2012/wordml" xmlns:w16se="http://schemas.microsoft.com/office/word/2015/wordml/symex" mc:Ignorable="w14 w15 w16se">
   <w:docDefaults>
     <w:rPrDefault>
       <w:rPr>
@@ -2849,364 +3873,378 @@
       </w:pPr>
     </w:pPrDefault>
   </w:docDefaults>
-  <w:latentStyles w:defLockedState="0" w:defUIPriority="99" w:defSemiHidden="1" w:defUnhideWhenUsed="1" w:defQFormat="0" w:count="267">
-    <w:lsdException w:name="Normal" w:semiHidden="0" w:uiPriority="0" w:unhideWhenUsed="0" w:qFormat="1"/>
-    <w:lsdException w:name="heading 1" w:semiHidden="0" w:uiPriority="9" w:unhideWhenUsed="0" w:qFormat="1"/>
-    <w:lsdException w:name="heading 2" w:uiPriority="9" w:qFormat="1"/>
-    <w:lsdException w:name="heading 3" w:uiPriority="9" w:qFormat="1"/>
-    <w:lsdException w:name="heading 4" w:uiPriority="9" w:qFormat="1"/>
-    <w:lsdException w:name="heading 5" w:uiPriority="9" w:qFormat="1"/>
-    <w:lsdException w:name="heading 6" w:uiPriority="9" w:qFormat="1"/>
-    <w:lsdException w:name="heading 7" w:uiPriority="9" w:qFormat="1"/>
-    <w:lsdException w:name="heading 8" w:uiPriority="9" w:qFormat="1"/>
-    <w:lsdException w:name="heading 9" w:uiPriority="9" w:qFormat="1"/>
-    <w:lsdException w:name="toc 1" w:uiPriority="39"/>
-    <w:lsdException w:name="toc 2" w:uiPriority="39"/>
-    <w:lsdException w:name="toc 3" w:uiPriority="39"/>
-    <w:lsdException w:name="toc 4" w:uiPriority="39"/>
-    <w:lsdException w:name="toc 5" w:uiPriority="39"/>
-    <w:lsdException w:name="toc 6" w:uiPriority="39"/>
-    <w:lsdException w:name="toc 7" w:uiPriority="39"/>
-    <w:lsdException w:name="toc 8" w:uiPriority="39"/>
-    <w:lsdException w:name="toc 9" w:uiPriority="39"/>
-    <w:lsdException w:name="caption" w:uiPriority="35" w:qFormat="1"/>
-    <w:lsdException w:name="Title" w:semiHidden="0" w:uiPriority="10" w:unhideWhenUsed="0" w:qFormat="1"/>
-    <w:lsdException w:name="Default Paragraph Font" w:uiPriority="1"/>
-    <w:lsdException w:name="Subtitle" w:semiHidden="0" w:uiPriority="11" w:unhideWhenUsed="0" w:qFormat="1"/>
-    <w:lsdException w:name="Strong" w:semiHidden="0" w:uiPriority="22" w:unhideWhenUsed="0" w:qFormat="1"/>
-    <w:lsdException w:name="Emphasis" w:semiHidden="0" w:uiPriority="20" w:unhideWhenUsed="0" w:qFormat="1"/>
-    <w:lsdException w:name="Table Grid" w:semiHidden="0" w:uiPriority="39" w:unhideWhenUsed="0"/>
-    <w:lsdException w:name="Placeholder Text" w:unhideWhenUsed="0"/>
-    <w:lsdException w:name="No Spacing" w:semiHidden="0" w:uiPriority="1" w:unhideWhenUsed="0" w:qFormat="1"/>
-    <w:lsdException w:name="Light Shading" w:semiHidden="0" w:uiPriority="60" w:unhideWhenUsed="0"/>
-    <w:lsdException w:name="Light List" w:semiHidden="0" w:uiPriority="61" w:unhideWhenUsed="0"/>
-    <w:lsdException w:name="Light Grid" w:semiHidden="0" w:uiPriority="62" w:unhideWhenUsed="0"/>
-    <w:lsdException w:name="Medium Shading 1" w:semiHidden="0" w:uiPriority="63" w:unhideWhenUsed="0"/>
-    <w:lsdException w:name="Medium Shading 2" w:semiHidden="0" w:uiPriority="64" w:unhideWhenUsed="0"/>
-    <w:lsdException w:name="Medium List 1" w:semiHidden="0" w:uiPriority="65" w:unhideWhenUsed="0"/>
-    <w:lsdException w:name="Medium List 2" w:semiHidden="0" w:uiPriority="66" w:unhideWhenUsed="0"/>
-    <w:lsdException w:name="Medium Grid 1" w:semiHidden="0" w:uiPriority="67" w:unhideWhenUsed="0"/>
-    <w:lsdException w:name="Medium Grid 2" w:semiHidden="0" w:uiPriority="68" w:unhideWhenUsed="0"/>
-    <w:lsdException w:name="Medium Grid 3" w:semiHidden="0" w:uiPriority="69" w:unhideWhenUsed="0"/>
-    <w:lsdException w:name="Dark List" w:semiHidden="0" w:uiPriority="70" w:unhideWhenUsed="0"/>
-    <w:lsdException w:name="Colorful Shading" w:semiHidden="0" w:uiPriority="71" w:unhideWhenUsed="0"/>
-    <w:lsdException w:name="Colorful List" w:semiHidden="0" w:uiPriority="72" w:unhideWhenUsed="0"/>
-    <w:lsdException w:name="Colorful Grid" w:semiHidden="0" w:uiPriority="73" w:unhideWhenUsed="0"/>
-    <w:lsdException w:name="Light Shading Accent 1" w:semiHidden="0" w:uiPriority="60" w:unhideWhenUsed="0"/>
-    <w:lsdException w:name="Light List Accent 1" w:semiHidden="0" w:uiPriority="61" w:unhideWhenUsed="0"/>
-    <w:lsdException w:name="Light Grid Accent 1" w:semiHidden="0" w:uiPriority="62" w:unhideWhenUsed="0"/>
-    <w:lsdException w:name="Medium Shading 1 Accent 1" w:semiHidden="0" w:uiPriority="63" w:unhideWhenUsed="0"/>
-    <w:lsdException w:name="Medium Shading 2 Accent 1" w:semiHidden="0" w:uiPriority="64" w:unhideWhenUsed="0"/>
-    <w:lsdException w:name="Medium List 1 Accent 1" w:semiHidden="0" w:uiPriority="65" w:unhideWhenUsed="0"/>
-    <w:lsdException w:name="Revision" w:unhideWhenUsed="0"/>
-    <w:lsdException w:name="List Paragraph" w:semiHidden="0" w:uiPriority="34" w:unhideWhenUsed="0" w:qFormat="1"/>
-    <w:lsdException w:name="Quote" w:semiHidden="0" w:uiPriority="29" w:unhideWhenUsed="0" w:qFormat="1"/>
-    <w:lsdException w:name="Intense Quote" w:semiHidden="0" w:uiPriority="30" w:unhideWhenUsed="0" w:qFormat="1"/>
-    <w:lsdException w:name="Medium List 2 Accent 1" w:semiHidden="0" w:uiPriority="66" w:unhideWhenUsed="0"/>
-    <w:lsdException w:name="Medium Grid 1 Accent 1" w:semiHidden="0" w:uiPriority="67" w:unhideWhenUsed="0"/>
-    <w:lsdException w:name="Medium Grid 2 Accent 1" w:semiHidden="0" w:uiPriority="68" w:unhideWhenUsed="0"/>
-    <w:lsdException w:name="Medium Grid 3 Accent 1" w:semiHidden="0" w:uiPriority="69" w:unhideWhenUsed="0"/>
-    <w:lsdException w:name="Dark List Accent 1" w:semiHidden="0" w:uiPriority="70" w:unhideWhenUsed="0"/>
-    <w:lsdException w:name="Colorful Shading Accent 1" w:semiHidden="0" w:uiPriority="71" w:unhideWhenUsed="0"/>
-    <w:lsdException w:name="Colorful List Accent 1" w:semiHidden="0" w:uiPriority="72" w:unhideWhenUsed="0"/>
-    <w:lsdException w:name="Colorful Grid Accent 1" w:semiHidden="0" w:uiPriority="73" w:unhideWhenUsed="0"/>
-    <w:lsdException w:name="Light Shading Accent 2" w:semiHidden="0" w:uiPriority="60" w:unhideWhenUsed="0"/>
-    <w:lsdException w:name="Light List Accent 2" w:semiHidden="0" w:uiPriority="61" w:unhideWhenUsed="0"/>
-    <w:lsdException w:name="Light Grid Accent 2" w:semiHidden="0" w:uiPriority="62" w:unhideWhenUsed="0"/>
-    <w:lsdException w:name="Medium Shading 1 Accent 2" w:semiHidden="0" w:uiPriority="63" w:unhideWhenUsed="0"/>
-    <w:lsdException w:name="Medium Shading 2 Accent 2" w:semiHidden="0" w:uiPriority="64" w:unhideWhenUsed="0"/>
-    <w:lsdException w:name="Medium List 1 Accent 2" w:semiHidden="0" w:uiPriority="65" w:unhideWhenUsed="0"/>
-    <w:lsdException w:name="Medium List 2 Accent 2" w:semiHidden="0" w:uiPriority="66" w:unhideWhenUsed="0"/>
-    <w:lsdException w:name="Medium Grid 1 Accent 2" w:semiHidden="0" w:uiPriority="67" w:unhideWhenUsed="0"/>
-    <w:lsdException w:name="Medium Grid 2 Accent 2" w:semiHidden="0" w:uiPriority="68" w:unhideWhenUsed="0"/>
-    <w:lsdException w:name="Medium Grid 3 Accent 2" w:semiHidden="0" w:uiPriority="69" w:unhideWhenUsed="0"/>
-    <w:lsdException w:name="Dark List Accent 2" w:semiHidden="0" w:uiPriority="70" w:unhideWhenUsed="0"/>
-    <w:lsdException w:name="Colorful Shading Accent 2" w:semiHidden="0" w:uiPriority="71" w:unhideWhenUsed="0"/>
-    <w:lsdException w:name="Colorful List Accent 2" w:semiHidden="0" w:uiPriority="72" w:unhideWhenUsed="0"/>
-    <w:lsdException w:name="Colorful Grid Accent 2" w:semiHidden="0" w:uiPriority="73" w:unhideWhenUsed="0"/>
-    <w:lsdException w:name="Light Shading Accent 3" w:semiHidden="0" w:uiPriority="60" w:unhideWhenUsed="0"/>
-    <w:lsdException w:name="Light List Accent 3" w:semiHidden="0" w:uiPriority="61" w:unhideWhenUsed="0"/>
-    <w:lsdException w:name="Light Grid Accent 3" w:semiHidden="0" w:uiPriority="62" w:unhideWhenUsed="0"/>
-    <w:lsdException w:name="Medium Shading 1 Accent 3" w:semiHidden="0" w:uiPriority="63" w:unhideWhenUsed="0"/>
-    <w:lsdException w:name="Medium Shading 2 Accent 3" w:semiHidden="0" w:uiPriority="64" w:unhideWhenUsed="0"/>
-    <w:lsdException w:name="Medium List 1 Accent 3" w:semiHidden="0" w:uiPriority="65" w:unhideWhenUsed="0"/>
-    <w:lsdException w:name="Medium List 2 Accent 3" w:semiHidden="0" w:uiPriority="66" w:unhideWhenUsed="0"/>
-    <w:lsdException w:name="Medium Grid 1 Accent 3" w:semiHidden="0" w:uiPriority="67" w:unhideWhenUsed="0"/>
-    <w:lsdException w:name="Medium Grid 2 Accent 3" w:semiHidden="0" w:uiPriority="68" w:unhideWhenUsed="0"/>
-    <w:lsdException w:name="Medium Grid 3 Accent 3" w:semiHidden="0" w:uiPriority="69" w:unhideWhenUsed="0"/>
-    <w:lsdException w:name="Dark List Accent 3" w:semiHidden="0" w:uiPriority="70" w:unhideWhenUsed="0"/>
-    <w:lsdException w:name="Colorful Shading Accent 3" w:semiHidden="0" w:uiPriority="71" w:unhideWhenUsed="0"/>
-    <w:lsdException w:name="Colorful List Accent 3" w:semiHidden="0" w:uiPriority="72" w:unhideWhenUsed="0"/>
-    <w:lsdException w:name="Colorful Grid Accent 3" w:semiHidden="0" w:uiPriority="73" w:unhideWhenUsed="0"/>
-    <w:lsdException w:name="Light Shading Accent 4" w:semiHidden="0" w:uiPriority="60" w:unhideWhenUsed="0"/>
-    <w:lsdException w:name="Light List Accent 4" w:semiHidden="0" w:uiPriority="61" w:unhideWhenUsed="0"/>
-    <w:lsdException w:name="Light Grid Accent 4" w:semiHidden="0" w:uiPriority="62" w:unhideWhenUsed="0"/>
-    <w:lsdException w:name="Medium Shading 1 Accent 4" w:semiHidden="0" w:uiPriority="63" w:unhideWhenUsed="0"/>
-    <w:lsdException w:name="Medium Shading 2 Accent 4" w:semiHidden="0" w:uiPriority="64" w:unhideWhenUsed="0"/>
-    <w:lsdException w:name="Medium List 1 Accent 4" w:semiHidden="0" w:uiPriority="65" w:unhideWhenUsed="0"/>
-    <w:lsdException w:name="Medium List 2 Accent 4" w:semiHidden="0" w:uiPriority="66" w:unhideWhenUsed="0"/>
-    <w:lsdException w:name="Medium Grid 1 Accent 4" w:semiHidden="0" w:uiPriority="67" w:unhideWhenUsed="0"/>
-    <w:lsdException w:name="Medium Grid 2 Accent 4" w:semiHidden="0" w:uiPriority="68" w:unhideWhenUsed="0"/>
-    <w:lsdException w:name="Medium Grid 3 Accent 4" w:semiHidden="0" w:uiPriority="69" w:unhideWhenUsed="0"/>
-    <w:lsdException w:name="Dark List Accent 4" w:semiHidden="0" w:uiPriority="70" w:unhideWhenUsed="0"/>
-    <w:lsdException w:name="Colorful Shading Accent 4" w:semiHidden="0" w:uiPriority="71" w:unhideWhenUsed="0"/>
-    <w:lsdException w:name="Colorful List Accent 4" w:semiHidden="0" w:uiPriority="72" w:unhideWhenUsed="0"/>
-    <w:lsdException w:name="Colorful Grid Accent 4" w:semiHidden="0" w:uiPriority="73" w:unhideWhenUsed="0"/>
-    <w:lsdException w:name="Light Shading Accent 5" w:semiHidden="0" w:uiPriority="60" w:unhideWhenUsed="0"/>
-    <w:lsdException w:name="Light List Accent 5" w:semiHidden="0" w:uiPriority="61" w:unhideWhenUsed="0"/>
-    <w:lsdException w:name="Light Grid Accent 5" w:semiHidden="0" w:uiPriority="62" w:unhideWhenUsed="0"/>
-    <w:lsdException w:name="Medium Shading 1 Accent 5" w:semiHidden="0" w:uiPriority="63" w:unhideWhenUsed="0"/>
-    <w:lsdException w:name="Medium Shading 2 Accent 5" w:semiHidden="0" w:uiPriority="64" w:unhideWhenUsed="0"/>
-    <w:lsdException w:name="Medium List 1 Accent 5" w:semiHidden="0" w:uiPriority="65" w:unhideWhenUsed="0"/>
-    <w:lsdException w:name="Medium List 2 Accent 5" w:semiHidden="0" w:uiPriority="66" w:unhideWhenUsed="0"/>
-    <w:lsdException w:name="Medium Grid 1 Accent 5" w:semiHidden="0" w:uiPriority="67" w:unhideWhenUsed="0"/>
-    <w:lsdException w:name="Medium Grid 2 Accent 5" w:semiHidden="0" w:uiPriority="68" w:unhideWhenUsed="0"/>
-    <w:lsdException w:name="Medium Grid 3 Accent 5" w:semiHidden="0" w:uiPriority="69" w:unhideWhenUsed="0"/>
-    <w:lsdException w:name="Dark List Accent 5" w:semiHidden="0" w:uiPriority="70" w:unhideWhenUsed="0"/>
-    <w:lsdException w:name="Colorful Shading Accent 5" w:semiHidden="0" w:uiPriority="71" w:unhideWhenUsed="0"/>
-    <w:lsdException w:name="Colorful List Accent 5" w:semiHidden="0" w:uiPriority="72" w:unhideWhenUsed="0"/>
-    <w:lsdException w:name="Colorful Grid Accent 5" w:semiHidden="0" w:uiPriority="73" w:unhideWhenUsed="0"/>
-    <w:lsdException w:name="Light Shading Accent 6" w:semiHidden="0" w:uiPriority="60" w:unhideWhenUsed="0"/>
-    <w:lsdException w:name="Light List Accent 6" w:semiHidden="0" w:uiPriority="61" w:unhideWhenUsed="0"/>
-    <w:lsdException w:name="Light Grid Accent 6" w:semiHidden="0" w:uiPriority="62" w:unhideWhenUsed="0"/>
-    <w:lsdException w:name="Medium Shading 1 Accent 6" w:semiHidden="0" w:uiPriority="63" w:unhideWhenUsed="0"/>
-    <w:lsdException w:name="Medium Shading 2 Accent 6" w:semiHidden="0" w:uiPriority="64" w:unhideWhenUsed="0"/>
-    <w:lsdException w:name="Medium List 1 Accent 6" w:semiHidden="0" w:uiPriority="65" w:unhideWhenUsed="0"/>
-    <w:lsdException w:name="Medium List 2 Accent 6" w:semiHidden="0" w:uiPriority="66" w:unhideWhenUsed="0"/>
-    <w:lsdException w:name="Medium Grid 1 Accent 6" w:semiHidden="0" w:uiPriority="67" w:unhideWhenUsed="0"/>
-    <w:lsdException w:name="Medium Grid 2 Accent 6" w:semiHidden="0" w:uiPriority="68" w:unhideWhenUsed="0"/>
-    <w:lsdException w:name="Medium Grid 3 Accent 6" w:semiHidden="0" w:uiPriority="69" w:unhideWhenUsed="0"/>
-    <w:lsdException w:name="Dark List Accent 6" w:semiHidden="0" w:uiPriority="70" w:unhideWhenUsed="0"/>
-    <w:lsdException w:name="Colorful Shading Accent 6" w:semiHidden="0" w:uiPriority="71" w:unhideWhenUsed="0"/>
-    <w:lsdException w:name="Colorful List Accent 6" w:semiHidden="0" w:uiPriority="72" w:unhideWhenUsed="0"/>
-    <w:lsdException w:name="Colorful Grid Accent 6" w:semiHidden="0" w:uiPriority="73" w:unhideWhenUsed="0"/>
-    <w:lsdException w:name="Subtle Emphasis" w:semiHidden="0" w:uiPriority="19" w:unhideWhenUsed="0" w:qFormat="1"/>
-    <w:lsdException w:name="Intense Emphasis" w:semiHidden="0" w:uiPriority="21" w:unhideWhenUsed="0" w:qFormat="1"/>
-    <w:lsdException w:name="Subtle Reference" w:semiHidden="0" w:uiPriority="31" w:unhideWhenUsed="0" w:qFormat="1"/>
-    <w:lsdException w:name="Intense Reference" w:semiHidden="0" w:uiPriority="32" w:unhideWhenUsed="0" w:qFormat="1"/>
-    <w:lsdException w:name="Book Title" w:semiHidden="0" w:uiPriority="33" w:unhideWhenUsed="0" w:qFormat="1"/>
-    <w:lsdException w:name="Bibliography" w:uiPriority="37"/>
-    <w:lsdException w:name="TOC Heading" w:uiPriority="39" w:qFormat="1"/>
-  </w:latentStyles>
-  <w:style w:type="paragraph" w:default="1" w:styleId="Normal">
-    <w:name w:val="Normal"/>
-    <w:qFormat/>
-  </w:style>
-  <w:style w:type="character" w:default="1" w:styleId="DefaultParagraphFont">
-    <w:name w:val="Default Paragraph Font"/>
-    <w:uiPriority w:val="1"/>
-    <w:semiHidden/>
-    <w:unhideWhenUsed/>
-  </w:style>
-  <w:style w:type="table" w:default="1" w:styleId="TableNormal">
-    <w:name w:val="Normal Table"/>
-    <w:uiPriority w:val="99"/>
-    <w:semiHidden/>
-    <w:unhideWhenUsed/>
-    <w:tblPr>
-      <w:tblInd w:w="0" w:type="dxa"/>
-      <w:tblCellMar>
-        <w:top w:w="0" w:type="dxa"/>
-        <w:left w:w="108" w:type="dxa"/>
-        <w:bottom w:w="0" w:type="dxa"/>
-        <w:right w:w="108" w:type="dxa"/>
-      </w:tblCellMar>
-    </w:tblPr>
-  </w:style>
-  <w:style w:type="numbering" w:default="1" w:styleId="NoList">
-    <w:name w:val="No List"/>
-    <w:uiPriority w:val="99"/>
-    <w:semiHidden/>
-    <w:unhideWhenUsed/>
-  </w:style>
-  <w:style w:type="paragraph" w:styleId="ListParagraph">
-    <w:name w:val="List Paragraph"/>
-    <w:basedOn w:val="Normal"/>
-    <w:uiPriority w:val="34"/>
-    <w:qFormat/>
-    <w:rsid w:val="00454C9B"/>
-    <w:pPr>
-      <w:ind w:left="720"/>
-      <w:contextualSpacing/>
-    </w:pPr>
-  </w:style>
-  <w:style w:type="table" w:styleId="TableGrid">
-    <w:name w:val="Table Grid"/>
-    <w:basedOn w:val="TableNormal"/>
-    <w:uiPriority w:val="39"/>
-    <w:rsid w:val="001066C7"/>
-    <w:pPr>
-      <w:spacing w:after="0" w:line="240" w:lineRule="auto"/>
-    </w:pPr>
-    <w:tblPr>
-      <w:tblBorders>
-        <w:top w:val="single" w:sz="4" w:space="0" w:color="auto"/>
-        <w:left w:val="single" w:sz="4" w:space="0" w:color="auto"/>
-        <w:bottom w:val="single" w:sz="4" w:space="0" w:color="auto"/>
-        <w:right w:val="single" w:sz="4" w:space="0" w:color="auto"/>
-        <w:insideH w:val="single" w:sz="4" w:space="0" w:color="auto"/>
-        <w:insideV w:val="single" w:sz="4" w:space="0" w:color="auto"/>
-      </w:tblBorders>
-    </w:tblPr>
-  </w:style>
-</w:styles>
-</file>
-
-<file path=word/stylesWithEffects.xml><?xml version="1.0" encoding="utf-8"?>
-<w:styles xmlns:wpc="http://schemas.microsoft.com/office/word/2010/wordprocessingCanvas" xmlns:mc="http://schemas.openxmlformats.org/markup-compatibility/2006" xmlns:o="urn:schemas-microsoft-com:office:office" xmlns:r="http://schemas.openxmlformats.org/officeDocument/2006/relationships" xmlns:m="http://schemas.openxmlformats.org/officeDocument/2006/math" xmlns:v="urn:schemas-microsoft-com:vml" xmlns:wp14="http://schemas.microsoft.com/office/word/2010/wordprocessingDrawing" xmlns:wp="http://schemas.openxmlformats.org/drawingml/2006/wordprocessingDrawing" xmlns:w10="urn:schemas-microsoft-com:office:word" xmlns:w="http://schemas.openxmlformats.org/wordprocessingml/2006/main" xmlns:w14="http://schemas.microsoft.com/office/word/2010/wordml" xmlns:wpg="http://schemas.microsoft.com/office/word/2010/wordprocessingGroup" xmlns:wpi="http://schemas.microsoft.com/office/word/2010/wordprocessingInk" xmlns:wne="http://schemas.microsoft.com/office/word/2006/wordml" xmlns:wps="http://schemas.microsoft.com/office/word/2010/wordprocessingShape" mc:Ignorable="w14 wp14">
-  <w:docDefaults>
-    <w:rPrDefault>
-      <w:rPr>
-        <w:rFonts w:asciiTheme="minorHAnsi" w:eastAsiaTheme="minorHAnsi" w:hAnsiTheme="minorHAnsi" w:cstheme="minorBidi"/>
-        <w:sz w:val="22"/>
-        <w:szCs w:val="22"/>
-        <w:lang w:val="en-GB" w:eastAsia="en-US" w:bidi="ar-SA"/>
-      </w:rPr>
-    </w:rPrDefault>
-    <w:pPrDefault>
-      <w:pPr>
-        <w:spacing w:after="160" w:line="259" w:lineRule="auto"/>
-      </w:pPr>
-    </w:pPrDefault>
-  </w:docDefaults>
-  <w:latentStyles w:defLockedState="0" w:defUIPriority="99" w:defSemiHidden="1" w:defUnhideWhenUsed="1" w:defQFormat="0" w:count="267">
-    <w:lsdException w:name="Normal" w:semiHidden="0" w:uiPriority="0" w:unhideWhenUsed="0" w:qFormat="1"/>
-    <w:lsdException w:name="heading 1" w:semiHidden="0" w:uiPriority="9" w:unhideWhenUsed="0" w:qFormat="1"/>
-    <w:lsdException w:name="heading 2" w:uiPriority="9" w:qFormat="1"/>
-    <w:lsdException w:name="heading 3" w:uiPriority="9" w:qFormat="1"/>
-    <w:lsdException w:name="heading 4" w:uiPriority="9" w:qFormat="1"/>
-    <w:lsdException w:name="heading 5" w:uiPriority="9" w:qFormat="1"/>
-    <w:lsdException w:name="heading 6" w:uiPriority="9" w:qFormat="1"/>
-    <w:lsdException w:name="heading 7" w:uiPriority="9" w:qFormat="1"/>
-    <w:lsdException w:name="heading 8" w:uiPriority="9" w:qFormat="1"/>
-    <w:lsdException w:name="heading 9" w:uiPriority="9" w:qFormat="1"/>
-    <w:lsdException w:name="toc 1" w:uiPriority="39"/>
-    <w:lsdException w:name="toc 2" w:uiPriority="39"/>
-    <w:lsdException w:name="toc 3" w:uiPriority="39"/>
-    <w:lsdException w:name="toc 4" w:uiPriority="39"/>
-    <w:lsdException w:name="toc 5" w:uiPriority="39"/>
-    <w:lsdException w:name="toc 6" w:uiPriority="39"/>
-    <w:lsdException w:name="toc 7" w:uiPriority="39"/>
-    <w:lsdException w:name="toc 8" w:uiPriority="39"/>
-    <w:lsdException w:name="toc 9" w:uiPriority="39"/>
-    <w:lsdException w:name="caption" w:uiPriority="35" w:qFormat="1"/>
-    <w:lsdException w:name="Title" w:semiHidden="0" w:uiPriority="10" w:unhideWhenUsed="0" w:qFormat="1"/>
-    <w:lsdException w:name="Default Paragraph Font" w:uiPriority="1"/>
-    <w:lsdException w:name="Subtitle" w:semiHidden="0" w:uiPriority="11" w:unhideWhenUsed="0" w:qFormat="1"/>
-    <w:lsdException w:name="Strong" w:semiHidden="0" w:uiPriority="22" w:unhideWhenUsed="0" w:qFormat="1"/>
-    <w:lsdException w:name="Emphasis" w:semiHidden="0" w:uiPriority="20" w:unhideWhenUsed="0" w:qFormat="1"/>
-    <w:lsdException w:name="Table Grid" w:semiHidden="0" w:uiPriority="39" w:unhideWhenUsed="0"/>
-    <w:lsdException w:name="Placeholder Text" w:unhideWhenUsed="0"/>
-    <w:lsdException w:name="No Spacing" w:semiHidden="0" w:uiPriority="1" w:unhideWhenUsed="0" w:qFormat="1"/>
-    <w:lsdException w:name="Light Shading" w:semiHidden="0" w:uiPriority="60" w:unhideWhenUsed="0"/>
-    <w:lsdException w:name="Light List" w:semiHidden="0" w:uiPriority="61" w:unhideWhenUsed="0"/>
-    <w:lsdException w:name="Light Grid" w:semiHidden="0" w:uiPriority="62" w:unhideWhenUsed="0"/>
-    <w:lsdException w:name="Medium Shading 1" w:semiHidden="0" w:uiPriority="63" w:unhideWhenUsed="0"/>
-    <w:lsdException w:name="Medium Shading 2" w:semiHidden="0" w:uiPriority="64" w:unhideWhenUsed="0"/>
-    <w:lsdException w:name="Medium List 1" w:semiHidden="0" w:uiPriority="65" w:unhideWhenUsed="0"/>
-    <w:lsdException w:name="Medium List 2" w:semiHidden="0" w:uiPriority="66" w:unhideWhenUsed="0"/>
-    <w:lsdException w:name="Medium Grid 1" w:semiHidden="0" w:uiPriority="67" w:unhideWhenUsed="0"/>
-    <w:lsdException w:name="Medium Grid 2" w:semiHidden="0" w:uiPriority="68" w:unhideWhenUsed="0"/>
-    <w:lsdException w:name="Medium Grid 3" w:semiHidden="0" w:uiPriority="69" w:unhideWhenUsed="0"/>
-    <w:lsdException w:name="Dark List" w:semiHidden="0" w:uiPriority="70" w:unhideWhenUsed="0"/>
-    <w:lsdException w:name="Colorful Shading" w:semiHidden="0" w:uiPriority="71" w:unhideWhenUsed="0"/>
-    <w:lsdException w:name="Colorful List" w:semiHidden="0" w:uiPriority="72" w:unhideWhenUsed="0"/>
-    <w:lsdException w:name="Colorful Grid" w:semiHidden="0" w:uiPriority="73" w:unhideWhenUsed="0"/>
-    <w:lsdException w:name="Light Shading Accent 1" w:semiHidden="0" w:uiPriority="60" w:unhideWhenUsed="0"/>
-    <w:lsdException w:name="Light List Accent 1" w:semiHidden="0" w:uiPriority="61" w:unhideWhenUsed="0"/>
-    <w:lsdException w:name="Light Grid Accent 1" w:semiHidden="0" w:uiPriority="62" w:unhideWhenUsed="0"/>
-    <w:lsdException w:name="Medium Shading 1 Accent 1" w:semiHidden="0" w:uiPriority="63" w:unhideWhenUsed="0"/>
-    <w:lsdException w:name="Medium Shading 2 Accent 1" w:semiHidden="0" w:uiPriority="64" w:unhideWhenUsed="0"/>
-    <w:lsdException w:name="Medium List 1 Accent 1" w:semiHidden="0" w:uiPriority="65" w:unhideWhenUsed="0"/>
-    <w:lsdException w:name="Revision" w:unhideWhenUsed="0"/>
-    <w:lsdException w:name="List Paragraph" w:semiHidden="0" w:uiPriority="34" w:unhideWhenUsed="0" w:qFormat="1"/>
-    <w:lsdException w:name="Quote" w:semiHidden="0" w:uiPriority="29" w:unhideWhenUsed="0" w:qFormat="1"/>
-    <w:lsdException w:name="Intense Quote" w:semiHidden="0" w:uiPriority="30" w:unhideWhenUsed="0" w:qFormat="1"/>
-    <w:lsdException w:name="Medium List 2 Accent 1" w:semiHidden="0" w:uiPriority="66" w:unhideWhenUsed="0"/>
-    <w:lsdException w:name="Medium Grid 1 Accent 1" w:semiHidden="0" w:uiPriority="67" w:unhideWhenUsed="0"/>
-    <w:lsdException w:name="Medium Grid 2 Accent 1" w:semiHidden="0" w:uiPriority="68" w:unhideWhenUsed="0"/>
-    <w:lsdException w:name="Medium Grid 3 Accent 1" w:semiHidden="0" w:uiPriority="69" w:unhideWhenUsed="0"/>
-    <w:lsdException w:name="Dark List Accent 1" w:semiHidden="0" w:uiPriority="70" w:unhideWhenUsed="0"/>
-    <w:lsdException w:name="Colorful Shading Accent 1" w:semiHidden="0" w:uiPriority="71" w:unhideWhenUsed="0"/>
-    <w:lsdException w:name="Colorful List Accent 1" w:semiHidden="0" w:uiPriority="72" w:unhideWhenUsed="0"/>
-    <w:lsdException w:name="Colorful Grid Accent 1" w:semiHidden="0" w:uiPriority="73" w:unhideWhenUsed="0"/>
-    <w:lsdException w:name="Light Shading Accent 2" w:semiHidden="0" w:uiPriority="60" w:unhideWhenUsed="0"/>
-    <w:lsdException w:name="Light List Accent 2" w:semiHidden="0" w:uiPriority="61" w:unhideWhenUsed="0"/>
-    <w:lsdException w:name="Light Grid Accent 2" w:semiHidden="0" w:uiPriority="62" w:unhideWhenUsed="0"/>
-    <w:lsdException w:name="Medium Shading 1 Accent 2" w:semiHidden="0" w:uiPriority="63" w:unhideWhenUsed="0"/>
-    <w:lsdException w:name="Medium Shading 2 Accent 2" w:semiHidden="0" w:uiPriority="64" w:unhideWhenUsed="0"/>
-    <w:lsdException w:name="Medium List 1 Accent 2" w:semiHidden="0" w:uiPriority="65" w:unhideWhenUsed="0"/>
-    <w:lsdException w:name="Medium List 2 Accent 2" w:semiHidden="0" w:uiPriority="66" w:unhideWhenUsed="0"/>
-    <w:lsdException w:name="Medium Grid 1 Accent 2" w:semiHidden="0" w:uiPriority="67" w:unhideWhenUsed="0"/>
-    <w:lsdException w:name="Medium Grid 2 Accent 2" w:semiHidden="0" w:uiPriority="68" w:unhideWhenUsed="0"/>
-    <w:lsdException w:name="Medium Grid 3 Accent 2" w:semiHidden="0" w:uiPriority="69" w:unhideWhenUsed="0"/>
-    <w:lsdException w:name="Dark List Accent 2" w:semiHidden="0" w:uiPriority="70" w:unhideWhenUsed="0"/>
-    <w:lsdException w:name="Colorful Shading Accent 2" w:semiHidden="0" w:uiPriority="71" w:unhideWhenUsed="0"/>
-    <w:lsdException w:name="Colorful List Accent 2" w:semiHidden="0" w:uiPriority="72" w:unhideWhenUsed="0"/>
-    <w:lsdException w:name="Colorful Grid Accent 2" w:semiHidden="0" w:uiPriority="73" w:unhideWhenUsed="0"/>
-    <w:lsdException w:name="Light Shading Accent 3" w:semiHidden="0" w:uiPriority="60" w:unhideWhenUsed="0"/>
-    <w:lsdException w:name="Light List Accent 3" w:semiHidden="0" w:uiPriority="61" w:unhideWhenUsed="0"/>
-    <w:lsdException w:name="Light Grid Accent 3" w:semiHidden="0" w:uiPriority="62" w:unhideWhenUsed="0"/>
-    <w:lsdException w:name="Medium Shading 1 Accent 3" w:semiHidden="0" w:uiPriority="63" w:unhideWhenUsed="0"/>
-    <w:lsdException w:name="Medium Shading 2 Accent 3" w:semiHidden="0" w:uiPriority="64" w:unhideWhenUsed="0"/>
-    <w:lsdException w:name="Medium List 1 Accent 3" w:semiHidden="0" w:uiPriority="65" w:unhideWhenUsed="0"/>
-    <w:lsdException w:name="Medium List 2 Accent 3" w:semiHidden="0" w:uiPriority="66" w:unhideWhenUsed="0"/>
-    <w:lsdException w:name="Medium Grid 1 Accent 3" w:semiHidden="0" w:uiPriority="67" w:unhideWhenUsed="0"/>
-    <w:lsdException w:name="Medium Grid 2 Accent 3" w:semiHidden="0" w:uiPriority="68" w:unhideWhenUsed="0"/>
-    <w:lsdException w:name="Medium Grid 3 Accent 3" w:semiHidden="0" w:uiPriority="69" w:unhideWhenUsed="0"/>
-    <w:lsdException w:name="Dark List Accent 3" w:semiHidden="0" w:uiPriority="70" w:unhideWhenUsed="0"/>
-    <w:lsdException w:name="Colorful Shading Accent 3" w:semiHidden="0" w:uiPriority="71" w:unhideWhenUsed="0"/>
-    <w:lsdException w:name="Colorful List Accent 3" w:semiHidden="0" w:uiPriority="72" w:unhideWhenUsed="0"/>
-    <w:lsdException w:name="Colorful Grid Accent 3" w:semiHidden="0" w:uiPriority="73" w:unhideWhenUsed="0"/>
-    <w:lsdException w:name="Light Shading Accent 4" w:semiHidden="0" w:uiPriority="60" w:unhideWhenUsed="0"/>
-    <w:lsdException w:name="Light List Accent 4" w:semiHidden="0" w:uiPriority="61" w:unhideWhenUsed="0"/>
-    <w:lsdException w:name="Light Grid Accent 4" w:semiHidden="0" w:uiPriority="62" w:unhideWhenUsed="0"/>
-    <w:lsdException w:name="Medium Shading 1 Accent 4" w:semiHidden="0" w:uiPriority="63" w:unhideWhenUsed="0"/>
-    <w:lsdException w:name="Medium Shading 2 Accent 4" w:semiHidden="0" w:uiPriority="64" w:unhideWhenUsed="0"/>
-    <w:lsdException w:name="Medium List 1 Accent 4" w:semiHidden="0" w:uiPriority="65" w:unhideWhenUsed="0"/>
-    <w:lsdException w:name="Medium List 2 Accent 4" w:semiHidden="0" w:uiPriority="66" w:unhideWhenUsed="0"/>
-    <w:lsdException w:name="Medium Grid 1 Accent 4" w:semiHidden="0" w:uiPriority="67" w:unhideWhenUsed="0"/>
-    <w:lsdException w:name="Medium Grid 2 Accent 4" w:semiHidden="0" w:uiPriority="68" w:unhideWhenUsed="0"/>
-    <w:lsdException w:name="Medium Grid 3 Accent 4" w:semiHidden="0" w:uiPriority="69" w:unhideWhenUsed="0"/>
-    <w:lsdException w:name="Dark List Accent 4" w:semiHidden="0" w:uiPriority="70" w:unhideWhenUsed="0"/>
-    <w:lsdException w:name="Colorful Shading Accent 4" w:semiHidden="0" w:uiPriority="71" w:unhideWhenUsed="0"/>
-    <w:lsdException w:name="Colorful List Accent 4" w:semiHidden="0" w:uiPriority="72" w:unhideWhenUsed="0"/>
-    <w:lsdException w:name="Colorful Grid Accent 4" w:semiHidden="0" w:uiPriority="73" w:unhideWhenUsed="0"/>
-    <w:lsdException w:name="Light Shading Accent 5" w:semiHidden="0" w:uiPriority="60" w:unhideWhenUsed="0"/>
-    <w:lsdException w:name="Light List Accent 5" w:semiHidden="0" w:uiPriority="61" w:unhideWhenUsed="0"/>
-    <w:lsdException w:name="Light Grid Accent 5" w:semiHidden="0" w:uiPriority="62" w:unhideWhenUsed="0"/>
-    <w:lsdException w:name="Medium Shading 1 Accent 5" w:semiHidden="0" w:uiPriority="63" w:unhideWhenUsed="0"/>
-    <w:lsdException w:name="Medium Shading 2 Accent 5" w:semiHidden="0" w:uiPriority="64" w:unhideWhenUsed="0"/>
-    <w:lsdException w:name="Medium List 1 Accent 5" w:semiHidden="0" w:uiPriority="65" w:unhideWhenUsed="0"/>
-    <w:lsdException w:name="Medium List 2 Accent 5" w:semiHidden="0" w:uiPriority="66" w:unhideWhenUsed="0"/>
-    <w:lsdException w:name="Medium Grid 1 Accent 5" w:semiHidden="0" w:uiPriority="67" w:unhideWhenUsed="0"/>
-    <w:lsdException w:name="Medium Grid 2 Accent 5" w:semiHidden="0" w:uiPriority="68" w:unhideWhenUsed="0"/>
-    <w:lsdException w:name="Medium Grid 3 Accent 5" w:semiHidden="0" w:uiPriority="69" w:unhideWhenUsed="0"/>
-    <w:lsdException w:name="Dark List Accent 5" w:semiHidden="0" w:uiPriority="70" w:unhideWhenUsed="0"/>
-    <w:lsdException w:name="Colorful Shading Accent 5" w:semiHidden="0" w:uiPriority="71" w:unhideWhenUsed="0"/>
-    <w:lsdException w:name="Colorful List Accent 5" w:semiHidden="0" w:uiPriority="72" w:unhideWhenUsed="0"/>
-    <w:lsdException w:name="Colorful Grid Accent 5" w:semiHidden="0" w:uiPriority="73" w:unhideWhenUsed="0"/>
-    <w:lsdException w:name="Light Shading Accent 6" w:semiHidden="0" w:uiPriority="60" w:unhideWhenUsed="0"/>
-    <w:lsdException w:name="Light List Accent 6" w:semiHidden="0" w:uiPriority="61" w:unhideWhenUsed="0"/>
-    <w:lsdException w:name="Light Grid Accent 6" w:semiHidden="0" w:uiPriority="62" w:unhideWhenUsed="0"/>
-    <w:lsdException w:name="Medium Shading 1 Accent 6" w:semiHidden="0" w:uiPriority="63" w:unhideWhenUsed="0"/>
-    <w:lsdException w:name="Medium Shading 2 Accent 6" w:semiHidden="0" w:uiPriority="64" w:unhideWhenUsed="0"/>
-    <w:lsdException w:name="Medium List 1 Accent 6" w:semiHidden="0" w:uiPriority="65" w:unhideWhenUsed="0"/>
-    <w:lsdException w:name="Medium List 2 Accent 6" w:semiHidden="0" w:uiPriority="66" w:unhideWhenUsed="0"/>
-    <w:lsdException w:name="Medium Grid 1 Accent 6" w:semiHidden="0" w:uiPriority="67" w:unhideWhenUsed="0"/>
-    <w:lsdException w:name="Medium Grid 2 Accent 6" w:semiHidden="0" w:uiPriority="68" w:unhideWhenUsed="0"/>
-    <w:lsdException w:name="Medium Grid 3 Accent 6" w:semiHidden="0" w:uiPriority="69" w:unhideWhenUsed="0"/>
-    <w:lsdException w:name="Dark List Accent 6" w:semiHidden="0" w:uiPriority="70" w:unhideWhenUsed="0"/>
-    <w:lsdException w:name="Colorful Shading Accent 6" w:semiHidden="0" w:uiPriority="71" w:unhideWhenUsed="0"/>
-    <w:lsdException w:name="Colorful List Accent 6" w:semiHidden="0" w:uiPriority="72" w:unhideWhenUsed="0"/>
-    <w:lsdException w:name="Colorful Grid Accent 6" w:semiHidden="0" w:uiPriority="73" w:unhideWhenUsed="0"/>
-    <w:lsdException w:name="Subtle Emphasis" w:semiHidden="0" w:uiPriority="19" w:unhideWhenUsed="0" w:qFormat="1"/>
-    <w:lsdException w:name="Intense Emphasis" w:semiHidden="0" w:uiPriority="21" w:unhideWhenUsed="0" w:qFormat="1"/>
-    <w:lsdException w:name="Subtle Reference" w:semiHidden="0" w:uiPriority="31" w:unhideWhenUsed="0" w:qFormat="1"/>
-    <w:lsdException w:name="Intense Reference" w:semiHidden="0" w:uiPriority="32" w:unhideWhenUsed="0" w:qFormat="1"/>
-    <w:lsdException w:name="Book Title" w:semiHidden="0" w:uiPriority="33" w:unhideWhenUsed="0" w:qFormat="1"/>
-    <w:lsdException w:name="Bibliography" w:uiPriority="37"/>
-    <w:lsdException w:name="TOC Heading" w:uiPriority="39" w:qFormat="1"/>
+  <w:latentStyles w:defLockedState="0" w:defUIPriority="99" w:defSemiHidden="0" w:defUnhideWhenUsed="0" w:defQFormat="0" w:count="371">
+    <w:lsdException w:name="Normal" w:uiPriority="0" w:qFormat="1"/>
+    <w:lsdException w:name="heading 1" w:uiPriority="9" w:qFormat="1"/>
+    <w:lsdException w:name="heading 2" w:semiHidden="1" w:uiPriority="9" w:unhideWhenUsed="1" w:qFormat="1"/>
+    <w:lsdException w:name="heading 3" w:semiHidden="1" w:uiPriority="9" w:unhideWhenUsed="1" w:qFormat="1"/>
+    <w:lsdException w:name="heading 4" w:semiHidden="1" w:uiPriority="9" w:unhideWhenUsed="1" w:qFormat="1"/>
+    <w:lsdException w:name="heading 5" w:semiHidden="1" w:uiPriority="9" w:unhideWhenUsed="1" w:qFormat="1"/>
+    <w:lsdException w:name="heading 6" w:semiHidden="1" w:uiPriority="9" w:unhideWhenUsed="1" w:qFormat="1"/>
+    <w:lsdException w:name="heading 7" w:semiHidden="1" w:uiPriority="9" w:unhideWhenUsed="1" w:qFormat="1"/>
+    <w:lsdException w:name="heading 8" w:semiHidden="1" w:uiPriority="9" w:unhideWhenUsed="1" w:qFormat="1"/>
+    <w:lsdException w:name="heading 9" w:semiHidden="1" w:uiPriority="9" w:unhideWhenUsed="1" w:qFormat="1"/>
+    <w:lsdException w:name="index 1" w:semiHidden="1" w:unhideWhenUsed="1"/>
+    <w:lsdException w:name="index 2" w:semiHidden="1" w:unhideWhenUsed="1"/>
+    <w:lsdException w:name="index 3" w:semiHidden="1" w:unhideWhenUsed="1"/>
+    <w:lsdException w:name="index 4" w:semiHidden="1" w:unhideWhenUsed="1"/>
+    <w:lsdException w:name="index 5" w:semiHidden="1" w:unhideWhenUsed="1"/>
+    <w:lsdException w:name="index 6" w:semiHidden="1" w:unhideWhenUsed="1"/>
+    <w:lsdException w:name="index 7" w:semiHidden="1" w:unhideWhenUsed="1"/>
+    <w:lsdException w:name="index 8" w:semiHidden="1" w:unhideWhenUsed="1"/>
+    <w:lsdException w:name="index 9" w:semiHidden="1" w:unhideWhenUsed="1"/>
+    <w:lsdException w:name="toc 1" w:semiHidden="1" w:uiPriority="39" w:unhideWhenUsed="1"/>
+    <w:lsdException w:name="toc 2" w:semiHidden="1" w:uiPriority="39" w:unhideWhenUsed="1"/>
+    <w:lsdException w:name="toc 3" w:semiHidden="1" w:uiPriority="39" w:unhideWhenUsed="1"/>
+    <w:lsdException w:name="toc 4" w:semiHidden="1" w:uiPriority="39" w:unhideWhenUsed="1"/>
+    <w:lsdException w:name="toc 5" w:semiHidden="1" w:uiPriority="39" w:unhideWhenUsed="1"/>
+    <w:lsdException w:name="toc 6" w:semiHidden="1" w:uiPriority="39" w:unhideWhenUsed="1"/>
+    <w:lsdException w:name="toc 7" w:semiHidden="1" w:uiPriority="39" w:unhideWhenUsed="1"/>
+    <w:lsdException w:name="toc 8" w:semiHidden="1" w:uiPriority="39" w:unhideWhenUsed="1"/>
+    <w:lsdException w:name="toc 9" w:semiHidden="1" w:uiPriority="39" w:unhideWhenUsed="1"/>
+    <w:lsdException w:name="Normal Indent" w:semiHidden="1" w:unhideWhenUsed="1"/>
+    <w:lsdException w:name="footnote text" w:semiHidden="1" w:unhideWhenUsed="1"/>
+    <w:lsdException w:name="annotation text" w:semiHidden="1" w:unhideWhenUsed="1"/>
+    <w:lsdException w:name="header" w:semiHidden="1" w:unhideWhenUsed="1"/>
+    <w:lsdException w:name="footer" w:semiHidden="1" w:unhideWhenUsed="1"/>
+    <w:lsdException w:name="index heading" w:semiHidden="1" w:unhideWhenUsed="1"/>
+    <w:lsdException w:name="caption" w:semiHidden="1" w:uiPriority="35" w:unhideWhenUsed="1" w:qFormat="1"/>
+    <w:lsdException w:name="table of figures" w:semiHidden="1" w:unhideWhenUsed="1"/>
+    <w:lsdException w:name="envelope address" w:semiHidden="1" w:unhideWhenUsed="1"/>
+    <w:lsdException w:name="envelope return" w:semiHidden="1" w:unhideWhenUsed="1"/>
+    <w:lsdException w:name="footnote reference" w:semiHidden="1" w:unhideWhenUsed="1"/>
+    <w:lsdException w:name="annotation reference" w:semiHidden="1" w:unhideWhenUsed="1"/>
+    <w:lsdException w:name="line number" w:semiHidden="1" w:unhideWhenUsed="1"/>
+    <w:lsdException w:name="page number" w:semiHidden="1" w:unhideWhenUsed="1"/>
+    <w:lsdException w:name="endnote reference" w:semiHidden="1" w:unhideWhenUsed="1"/>
+    <w:lsdException w:name="endnote text" w:semiHidden="1" w:unhideWhenUsed="1"/>
+    <w:lsdException w:name="table of authorities" w:semiHidden="1" w:unhideWhenUsed="1"/>
+    <w:lsdException w:name="macro" w:semiHidden="1" w:unhideWhenUsed="1"/>
+    <w:lsdException w:name="toa heading" w:semiHidden="1" w:unhideWhenUsed="1"/>
+    <w:lsdException w:name="List" w:semiHidden="1" w:unhideWhenUsed="1"/>
+    <w:lsdException w:name="List Bullet" w:semiHidden="1" w:unhideWhenUsed="1"/>
+    <w:lsdException w:name="List Number" w:semiHidden="1" w:unhideWhenUsed="1"/>
+    <w:lsdException w:name="List 2" w:semiHidden="1" w:unhideWhenUsed="1"/>
+    <w:lsdException w:name="List 3" w:semiHidden="1" w:unhideWhenUsed="1"/>
+    <w:lsdException w:name="List 4" w:semiHidden="1" w:unhideWhenUsed="1"/>
+    <w:lsdException w:name="List 5" w:semiHidden="1" w:unhideWhenUsed="1"/>
+    <w:lsdException w:name="List Bullet 2" w:semiHidden="1" w:unhideWhenUsed="1"/>
+    <w:lsdException w:name="List Bullet 3" w:semiHidden="1" w:unhideWhenUsed="1"/>
+    <w:lsdException w:name="List Bullet 4" w:semiHidden="1" w:unhideWhenUsed="1"/>
+    <w:lsdException w:name="List Bullet 5" w:semiHidden="1" w:unhideWhenUsed="1"/>
+    <w:lsdException w:name="List Number 2" w:semiHidden="1" w:unhideWhenUsed="1"/>
+    <w:lsdException w:name="List Number 3" w:semiHidden="1" w:unhideWhenUsed="1"/>
+    <w:lsdException w:name="List Number 4" w:semiHidden="1" w:unhideWhenUsed="1"/>
+    <w:lsdException w:name="List Number 5" w:semiHidden="1" w:unhideWhenUsed="1"/>
+    <w:lsdException w:name="Title" w:uiPriority="10" w:qFormat="1"/>
+    <w:lsdException w:name="Closing" w:semiHidden="1" w:unhideWhenUsed="1"/>
+    <w:lsdException w:name="Signature" w:semiHidden="1" w:unhideWhenUsed="1"/>
+    <w:lsdException w:name="Default Paragraph Font" w:semiHidden="1" w:uiPriority="1" w:unhideWhenUsed="1"/>
+    <w:lsdException w:name="Body Text" w:semiHidden="1" w:unhideWhenUsed="1"/>
+    <w:lsdException w:name="Body Text Indent" w:semiHidden="1" w:unhideWhenUsed="1"/>
+    <w:lsdException w:name="List Continue" w:semiHidden="1" w:unhideWhenUsed="1"/>
+    <w:lsdException w:name="List Continue 2" w:semiHidden="1" w:unhideWhenUsed="1"/>
+    <w:lsdException w:name="List Continue 3" w:semiHidden="1" w:unhideWhenUsed="1"/>
+    <w:lsdException w:name="List Continue 4" w:semiHidden="1" w:unhideWhenUsed="1"/>
+    <w:lsdException w:name="List Continue 5" w:semiHidden="1" w:unhideWhenUsed="1"/>
+    <w:lsdException w:name="Message Header" w:semiHidden="1" w:unhideWhenUsed="1"/>
+    <w:lsdException w:name="Subtitle" w:uiPriority="11" w:qFormat="1"/>
+    <w:lsdException w:name="Salutation" w:semiHidden="1" w:unhideWhenUsed="1"/>
+    <w:lsdException w:name="Date" w:semiHidden="1" w:unhideWhenUsed="1"/>
+    <w:lsdException w:name="Body Text First Indent" w:semiHidden="1" w:unhideWhenUsed="1"/>
+    <w:lsdException w:name="Body Text First Indent 2" w:semiHidden="1" w:unhideWhenUsed="1"/>
+    <w:lsdException w:name="Note Heading" w:semiHidden="1" w:unhideWhenUsed="1"/>
+    <w:lsdException w:name="Body Text 2" w:semiHidden="1" w:unhideWhenUsed="1"/>
+    <w:lsdException w:name="Body Text 3" w:semiHidden="1" w:unhideWhenUsed="1"/>
+    <w:lsdException w:name="Body Text Indent 2" w:semiHidden="1" w:unhideWhenUsed="1"/>
+    <w:lsdException w:name="Body Text Indent 3" w:semiHidden="1" w:unhideWhenUsed="1"/>
+    <w:lsdException w:name="Block Text" w:semiHidden="1" w:unhideWhenUsed="1"/>
+    <w:lsdException w:name="Hyperlink" w:semiHidden="1" w:unhideWhenUsed="1"/>
+    <w:lsdException w:name="FollowedHyperlink" w:semiHidden="1" w:unhideWhenUsed="1"/>
+    <w:lsdException w:name="Strong" w:uiPriority="22" w:qFormat="1"/>
+    <w:lsdException w:name="Emphasis" w:uiPriority="20" w:qFormat="1"/>
+    <w:lsdException w:name="Document Map" w:semiHidden="1" w:unhideWhenUsed="1"/>
+    <w:lsdException w:name="Plain Text" w:semiHidden="1" w:unhideWhenUsed="1"/>
+    <w:lsdException w:name="E-mail Signature" w:semiHidden="1" w:unhideWhenUsed="1"/>
+    <w:lsdException w:name="HTML Top of Form" w:semiHidden="1" w:unhideWhenUsed="1"/>
+    <w:lsdException w:name="HTML Bottom of Form" w:semiHidden="1" w:unhideWhenUsed="1"/>
+    <w:lsdException w:name="Normal (Web)" w:semiHidden="1" w:unhideWhenUsed="1"/>
+    <w:lsdException w:name="HTML Acronym" w:semiHidden="1" w:unhideWhenUsed="1"/>
+    <w:lsdException w:name="HTML Address" w:semiHidden="1" w:unhideWhenUsed="1"/>
+    <w:lsdException w:name="HTML Cite" w:semiHidden="1" w:unhideWhenUsed="1"/>
+    <w:lsdException w:name="HTML Code" w:semiHidden="1" w:unhideWhenUsed="1"/>
+    <w:lsdException w:name="HTML Definition" w:semiHidden="1" w:unhideWhenUsed="1"/>
+    <w:lsdException w:name="HTML Keyboard" w:semiHidden="1" w:unhideWhenUsed="1"/>
+    <w:lsdException w:name="HTML Preformatted" w:semiHidden="1" w:unhideWhenUsed="1"/>
+    <w:lsdException w:name="HTML Sample" w:semiHidden="1" w:unhideWhenUsed="1"/>
+    <w:lsdException w:name="HTML Typewriter" w:semiHidden="1" w:unhideWhenUsed="1"/>
+    <w:lsdException w:name="HTML Variable" w:semiHidden="1" w:unhideWhenUsed="1"/>
+    <w:lsdException w:name="Normal Table" w:semiHidden="1" w:unhideWhenUsed="1"/>
+    <w:lsdException w:name="annotation subject" w:semiHidden="1" w:unhideWhenUsed="1"/>
+    <w:lsdException w:name="No List" w:semiHidden="1" w:unhideWhenUsed="1"/>
+    <w:lsdException w:name="Outline List 1" w:semiHidden="1" w:unhideWhenUsed="1"/>
+    <w:lsdException w:name="Outline List 2" w:semiHidden="1" w:unhideWhenUsed="1"/>
+    <w:lsdException w:name="Outline List 3" w:semiHidden="1" w:unhideWhenUsed="1"/>
+    <w:lsdException w:name="Table Simple 1" w:semiHidden="1" w:unhideWhenUsed="1"/>
+    <w:lsdException w:name="Table Simple 2" w:semiHidden="1" w:unhideWhenUsed="1"/>
+    <w:lsdException w:name="Table Simple 3" w:semiHidden="1" w:unhideWhenUsed="1"/>
+    <w:lsdException w:name="Table Classic 1" w:semiHidden="1" w:unhideWhenUsed="1"/>
+    <w:lsdException w:name="Table Classic 2" w:semiHidden="1" w:unhideWhenUsed="1"/>
+    <w:lsdException w:name="Table Classic 3" w:semiHidden="1" w:unhideWhenUsed="1"/>
+    <w:lsdException w:name="Table Classic 4" w:semiHidden="1" w:unhideWhenUsed="1"/>
+    <w:lsdException w:name="Table Colorful 1" w:semiHidden="1" w:unhideWhenUsed="1"/>
+    <w:lsdException w:name="Table Colorful 2" w:semiHidden="1" w:unhideWhenUsed="1"/>
+    <w:lsdException w:name="Table Colorful 3" w:semiHidden="1" w:unhideWhenUsed="1"/>
+    <w:lsdException w:name="Table Columns 1" w:semiHidden="1" w:unhideWhenUsed="1"/>
+    <w:lsdException w:name="Table Columns 2" w:semiHidden="1" w:unhideWhenUsed="1"/>
+    <w:lsdException w:name="Table Columns 3" w:semiHidden="1" w:unhideWhenUsed="1"/>
+    <w:lsdException w:name="Table Columns 4" w:semiHidden="1" w:unhideWhenUsed="1"/>
+    <w:lsdException w:name="Table Columns 5" w:semiHidden="1" w:unhideWhenUsed="1"/>
+    <w:lsdException w:name="Table Grid 1" w:semiHidden="1" w:unhideWhenUsed="1"/>
+    <w:lsdException w:name="Table Grid 2" w:semiHidden="1" w:unhideWhenUsed="1"/>
+    <w:lsdException w:name="Table Grid 3" w:semiHidden="1" w:unhideWhenUsed="1"/>
+    <w:lsdException w:name="Table Grid 4" w:semiHidden="1" w:unhideWhenUsed="1"/>
+    <w:lsdException w:name="Table Grid 5" w:semiHidden="1" w:unhideWhenUsed="1"/>
+    <w:lsdException w:name="Table Grid 6" w:semiHidden="1" w:unhideWhenUsed="1"/>
+    <w:lsdException w:name="Table Grid 7" w:semiHidden="1" w:unhideWhenUsed="1"/>
+    <w:lsdException w:name="Table Grid 8" w:semiHidden="1" w:unhideWhenUsed="1"/>
+    <w:lsdException w:name="Table List 1" w:semiHidden="1" w:unhideWhenUsed="1"/>
+    <w:lsdException w:name="Table List 2" w:semiHidden="1" w:unhideWhenUsed="1"/>
+    <w:lsdException w:name="Table List 3" w:semiHidden="1" w:unhideWhenUsed="1"/>
+    <w:lsdException w:name="Table List 4" w:semiHidden="1" w:unhideWhenUsed="1"/>
+    <w:lsdException w:name="Table List 5" w:semiHidden="1" w:unhideWhenUsed="1"/>
+    <w:lsdException w:name="Table List 6" w:semiHidden="1" w:unhideWhenUsed="1"/>
+    <w:lsdException w:name="Table List 7" w:semiHidden="1" w:unhideWhenUsed="1"/>
+    <w:lsdException w:name="Table List 8" w:semiHidden="1" w:unhideWhenUsed="1"/>
+    <w:lsdException w:name="Table 3D effects 1" w:semiHidden="1" w:unhideWhenUsed="1"/>
+    <w:lsdException w:name="Table 3D effects 2" w:semiHidden="1" w:unhideWhenUsed="1"/>
+    <w:lsdException w:name="Table 3D effects 3" w:semiHidden="1" w:unhideWhenUsed="1"/>
+    <w:lsdException w:name="Table Contemporary" w:semiHidden="1" w:unhideWhenUsed="1"/>
+    <w:lsdException w:name="Table Elegant" w:semiHidden="1" w:unhideWhenUsed="1"/>
+    <w:lsdException w:name="Table Professional" w:semiHidden="1" w:unhideWhenUsed="1"/>
+    <w:lsdException w:name="Table Subtle 1" w:semiHidden="1" w:unhideWhenUsed="1"/>
+    <w:lsdException w:name="Table Subtle 2" w:semiHidden="1" w:unhideWhenUsed="1"/>
+    <w:lsdException w:name="Table Web 1" w:semiHidden="1" w:unhideWhenUsed="1"/>
+    <w:lsdException w:name="Table Web 2" w:semiHidden="1" w:unhideWhenUsed="1"/>
+    <w:lsdException w:name="Table Web 3" w:semiHidden="1" w:unhideWhenUsed="1"/>
+    <w:lsdException w:name="Balloon Text" w:semiHidden="1" w:unhideWhenUsed="1"/>
+    <w:lsdException w:name="Table Grid" w:uiPriority="39"/>
+    <w:lsdException w:name="Table Theme" w:semiHidden="1" w:unhideWhenUsed="1"/>
+    <w:lsdException w:name="Placeholder Text" w:semiHidden="1"/>
+    <w:lsdException w:name="No Spacing" w:uiPriority="1" w:qFormat="1"/>
+    <w:lsdException w:name="Light Shading" w:uiPriority="60"/>
+    <w:lsdException w:name="Light List" w:uiPriority="61"/>
+    <w:lsdException w:name="Light Grid" w:uiPriority="62"/>
+    <w:lsdException w:name="Medium Shading 1" w:uiPriority="63"/>
+    <w:lsdException w:name="Medium Shading 2" w:uiPriority="64"/>
+    <w:lsdException w:name="Medium List 1" w:uiPriority="65"/>
+    <w:lsdException w:name="Medium List 2" w:uiPriority="66"/>
+    <w:lsdException w:name="Medium Grid 1" w:uiPriority="67"/>
+    <w:lsdException w:name="Medium Grid 2" w:uiPriority="68"/>
+    <w:lsdException w:name="Medium Grid 3" w:uiPriority="69"/>
+    <w:lsdException w:name="Dark List" w:uiPriority="70"/>
+    <w:lsdException w:name="Colorful Shading" w:uiPriority="71"/>
+    <w:lsdException w:name="Colorful List" w:uiPriority="72"/>
+    <w:lsdException w:name="Colorful Grid" w:uiPriority="73"/>
+    <w:lsdException w:name="Light Shading Accent 1" w:uiPriority="60"/>
+    <w:lsdException w:name="Light List Accent 1" w:uiPriority="61"/>
+    <w:lsdException w:name="Light Grid Accent 1" w:uiPriority="62"/>
+    <w:lsdException w:name="Medium Shading 1 Accent 1" w:uiPriority="63"/>
+    <w:lsdException w:name="Medium Shading 2 Accent 1" w:uiPriority="64"/>
+    <w:lsdException w:name="Medium List 1 Accent 1" w:uiPriority="65"/>
+    <w:lsdException w:name="Revision" w:semiHidden="1"/>
+    <w:lsdException w:name="List Paragraph" w:uiPriority="34" w:qFormat="1"/>
+    <w:lsdException w:name="Quote" w:uiPriority="29" w:qFormat="1"/>
+    <w:lsdException w:name="Intense Quote" w:uiPriority="30" w:qFormat="1"/>
+    <w:lsdException w:name="Medium List 2 Accent 1" w:uiPriority="66"/>
+    <w:lsdException w:name="Medium Grid 1 Accent 1" w:uiPriority="67"/>
+    <w:lsdException w:name="Medium Grid 2 Accent 1" w:uiPriority="68"/>
+    <w:lsdException w:name="Medium Grid 3 Accent 1" w:uiPriority="69"/>
+    <w:lsdException w:name="Dark List Accent 1" w:uiPriority="70"/>
+    <w:lsdException w:name="Colorful Shading Accent 1" w:uiPriority="71"/>
+    <w:lsdException w:name="Colorful List Accent 1" w:uiPriority="72"/>
+    <w:lsdException w:name="Colorful Grid Accent 1" w:uiPriority="73"/>
+    <w:lsdException w:name="Light Shading Accent 2" w:uiPriority="60"/>
+    <w:lsdException w:name="Light List Accent 2" w:uiPriority="61"/>
+    <w:lsdException w:name="Light Grid Accent 2" w:uiPriority="62"/>
+    <w:lsdException w:name="Medium Shading 1 Accent 2" w:uiPriority="63"/>
+    <w:lsdException w:name="Medium Shading 2 Accent 2" w:uiPriority="64"/>
+    <w:lsdException w:name="Medium List 1 Accent 2" w:uiPriority="65"/>
+    <w:lsdException w:name="Medium List 2 Accent 2" w:uiPriority="66"/>
+    <w:lsdException w:name="Medium Grid 1 Accent 2" w:uiPriority="67"/>
+    <w:lsdException w:name="Medium Grid 2 Accent 2" w:uiPriority="68"/>
+    <w:lsdException w:name="Medium Grid 3 Accent 2" w:uiPriority="69"/>
+    <w:lsdException w:name="Dark List Accent 2" w:uiPriority="70"/>
+    <w:lsdException w:name="Colorful Shading Accent 2" w:uiPriority="71"/>
+    <w:lsdException w:name="Colorful List Accent 2" w:uiPriority="72"/>
+    <w:lsdException w:name="Colorful Grid Accent 2" w:uiPriority="73"/>
+    <w:lsdException w:name="Light Shading Accent 3" w:uiPriority="60"/>
+    <w:lsdException w:name="Light List Accent 3" w:uiPriority="61"/>
+    <w:lsdException w:name="Light Grid Accent 3" w:uiPriority="62"/>
+    <w:lsdException w:name="Medium Shading 1 Accent 3" w:uiPriority="63"/>
+    <w:lsdException w:name="Medium Shading 2 Accent 3" w:uiPriority="64"/>
+    <w:lsdException w:name="Medium List 1 Accent 3" w:uiPriority="65"/>
+    <w:lsdException w:name="Medium List 2 Accent 3" w:uiPriority="66"/>
+    <w:lsdException w:name="Medium Grid 1 Accent 3" w:uiPriority="67"/>
+    <w:lsdException w:name="Medium Grid 2 Accent 3" w:uiPriority="68"/>
+    <w:lsdException w:name="Medium Grid 3 Accent 3" w:uiPriority="69"/>
+    <w:lsdException w:name="Dark List Accent 3" w:uiPriority="70"/>
+    <w:lsdException w:name="Colorful Shading Accent 3" w:uiPriority="71"/>
+    <w:lsdException w:name="Colorful List Accent 3" w:uiPriority="72"/>
+    <w:lsdException w:name="Colorful Grid Accent 3" w:uiPriority="73"/>
+    <w:lsdException w:name="Light Shading Accent 4" w:uiPriority="60"/>
+    <w:lsdException w:name="Light List Accent 4" w:uiPriority="61"/>
+    <w:lsdException w:name="Light Grid Accent 4" w:uiPriority="62"/>
+    <w:lsdException w:name="Medium Shading 1 Accent 4" w:uiPriority="63"/>
+    <w:lsdException w:name="Medium Shading 2 Accent 4" w:uiPriority="64"/>
+    <w:lsdException w:name="Medium List 1 Accent 4" w:uiPriority="65"/>
+    <w:lsdException w:name="Medium List 2 Accent 4" w:uiPriority="66"/>
+    <w:lsdException w:name="Medium Grid 1 Accent 4" w:uiPriority="67"/>
+    <w:lsdException w:name="Medium Grid 2 Accent 4" w:uiPriority="68"/>
+    <w:lsdException w:name="Medium Grid 3 Accent 4" w:uiPriority="69"/>
+    <w:lsdException w:name="Dark List Accent 4" w:uiPriority="70"/>
+    <w:lsdException w:name="Colorful Shading Accent 4" w:uiPriority="71"/>
+    <w:lsdException w:name="Colorful List Accent 4" w:uiPriority="72"/>
+    <w:lsdException w:name="Colorful Grid Accent 4" w:uiPriority="73"/>
+    <w:lsdException w:name="Light Shading Accent 5" w:uiPriority="60"/>
+    <w:lsdException w:name="Light List Accent 5" w:uiPriority="61"/>
+    <w:lsdException w:name="Light Grid Accent 5" w:uiPriority="62"/>
+    <w:lsdException w:name="Medium Shading 1 Accent 5" w:uiPriority="63"/>
+    <w:lsdException w:name="Medium Shading 2 Accent 5" w:uiPriority="64"/>
+    <w:lsdException w:name="Medium List 1 Accent 5" w:uiPriority="65"/>
+    <w:lsdException w:name="Medium List 2 Accent 5" w:uiPriority="66"/>
+    <w:lsdException w:name="Medium Grid 1 Accent 5" w:uiPriority="67"/>
+    <w:lsdException w:name="Medium Grid 2 Accent 5" w:uiPriority="68"/>
+    <w:lsdException w:name="Medium Grid 3 Accent 5" w:uiPriority="69"/>
+    <w:lsdException w:name="Dark List Accent 5" w:uiPriority="70"/>
+    <w:lsdException w:name="Colorful Shading Accent 5" w:uiPriority="71"/>
+    <w:lsdException w:name="Colorful List Accent 5" w:uiPriority="72"/>
+    <w:lsdException w:name="Colorful Grid Accent 5" w:uiPriority="73"/>
+    <w:lsdException w:name="Light Shading Accent 6" w:uiPriority="60"/>
+    <w:lsdException w:name="Light List Accent 6" w:uiPriority="61"/>
+    <w:lsdException w:name="Light Grid Accent 6" w:uiPriority="62"/>
+    <w:lsdException w:name="Medium Shading 1 Accent 6" w:uiPriority="63"/>
+    <w:lsdException w:name="Medium Shading 2 Accent 6" w:uiPriority="64"/>
+    <w:lsdException w:name="Medium List 1 Accent 6" w:uiPriority="65"/>
+    <w:lsdException w:name="Medium List 2 Accent 6" w:uiPriority="66"/>
+    <w:lsdException w:name="Medium Grid 1 Accent 6" w:uiPriority="67"/>
+    <w:lsdException w:name="Medium Grid 2 Accent 6" w:uiPriority="68"/>
+    <w:lsdException w:name="Medium Grid 3 Accent 6" w:uiPriority="69"/>
+    <w:lsdException w:name="Dark List Accent 6" w:uiPriority="70"/>
+    <w:lsdException w:name="Colorful Shading Accent 6" w:uiPriority="71"/>
+    <w:lsdException w:name="Colorful List Accent 6" w:uiPriority="72"/>
+    <w:lsdException w:name="Colorful Grid Accent 6" w:uiPriority="73"/>
+    <w:lsdException w:name="Subtle Emphasis" w:uiPriority="19" w:qFormat="1"/>
+    <w:lsdException w:name="Intense Emphasis" w:uiPriority="21" w:qFormat="1"/>
+    <w:lsdException w:name="Subtle Reference" w:uiPriority="31" w:qFormat="1"/>
+    <w:lsdException w:name="Intense Reference" w:uiPriority="32" w:qFormat="1"/>
+    <w:lsdException w:name="Book Title" w:uiPriority="33" w:qFormat="1"/>
+    <w:lsdException w:name="Bibliography" w:semiHidden="1" w:uiPriority="37" w:unhideWhenUsed="1"/>
+    <w:lsdException w:name="TOC Heading" w:semiHidden="1" w:uiPriority="39" w:unhideWhenUsed="1" w:qFormat="1"/>
+    <w:lsdException w:name="Plain Table 1" w:uiPriority="41"/>
+    <w:lsdException w:name="Plain Table 2" w:uiPriority="42"/>
+    <w:lsdException w:name="Plain Table 3" w:uiPriority="43"/>
+    <w:lsdException w:name="Plain Table 4" w:uiPriority="44"/>
+    <w:lsdException w:name="Plain Table 5" w:uiPriority="45"/>
+    <w:lsdException w:name="Grid Table Light" w:uiPriority="40"/>
+    <w:lsdException w:name="Grid Table 1 Light" w:uiPriority="46"/>
+    <w:lsdException w:name="Grid Table 2" w:uiPriority="47"/>
+    <w:lsdException w:name="Grid Table 3" w:uiPriority="48"/>
+    <w:lsdException w:name="Grid Table 4" w:uiPriority="49"/>
+    <w:lsdException w:name="Grid Table 5 Dark" w:uiPriority="50"/>
+    <w:lsdException w:name="Grid Table 6 Colorful" w:uiPriority="51"/>
+    <w:lsdException w:name="Grid Table 7 Colorful" w:uiPriority="52"/>
+    <w:lsdException w:name="Grid Table 1 Light Accent 1" w:uiPriority="46"/>
+    <w:lsdException w:name="Grid Table 2 Accent 1" w:uiPriority="47"/>
+    <w:lsdException w:name="Grid Table 3 Accent 1" w:uiPriority="48"/>
+    <w:lsdException w:name="Grid Table 4 Accent 1" w:uiPriority="49"/>
+    <w:lsdException w:name="Grid Table 5 Dark Accent 1" w:uiPriority="50"/>
+    <w:lsdException w:name="Grid Table 6 Colorful Accent 1" w:uiPriority="51"/>
+    <w:lsdException w:name="Grid Table 7 Colorful Accent 1" w:uiPriority="52"/>
+    <w:lsdException w:name="Grid Table 1 Light Accent 2" w:uiPriority="46"/>
+    <w:lsdException w:name="Grid Table 2 Accent 2" w:uiPriority="47"/>
+    <w:lsdException w:name="Grid Table 3 Accent 2" w:uiPriority="48"/>
+    <w:lsdException w:name="Grid Table 4 Accent 2" w:uiPriority="49"/>
+    <w:lsdException w:name="Grid Table 5 Dark Accent 2" w:uiPriority="50"/>
+    <w:lsdException w:name="Grid Table 6 Colorful Accent 2" w:uiPriority="51"/>
+    <w:lsdException w:name="Grid Table 7 Colorful Accent 2" w:uiPriority="52"/>
+    <w:lsdException w:name="Grid Table 1 Light Accent 3" w:uiPriority="46"/>
+    <w:lsdException w:name="Grid Table 2 Accent 3" w:uiPriority="47"/>
+    <w:lsdException w:name="Grid Table 3 Accent 3" w:uiPriority="48"/>
+    <w:lsdException w:name="Grid Table 4 Accent 3" w:uiPriority="49"/>
+    <w:lsdException w:name="Grid Table 5 Dark Accent 3" w:uiPriority="50"/>
+    <w:lsdException w:name="Grid Table 6 Colorful Accent 3" w:uiPriority="51"/>
+    <w:lsdException w:name="Grid Table 7 Colorful Accent 3" w:uiPriority="52"/>
+    <w:lsdException w:name="Grid Table 1 Light Accent 4" w:uiPriority="46"/>
+    <w:lsdException w:name="Grid Table 2 Accent 4" w:uiPriority="47"/>
+    <w:lsdException w:name="Grid Table 3 Accent 4" w:uiPriority="48"/>
+    <w:lsdException w:name="Grid Table 4 Accent 4" w:uiPriority="49"/>
+    <w:lsdException w:name="Grid Table 5 Dark Accent 4" w:uiPriority="50"/>
+    <w:lsdException w:name="Grid Table 6 Colorful Accent 4" w:uiPriority="51"/>
+    <w:lsdException w:name="Grid Table 7 Colorful Accent 4" w:uiPriority="52"/>
+    <w:lsdException w:name="Grid Table 1 Light Accent 5" w:uiPriority="46"/>
+    <w:lsdException w:name="Grid Table 2 Accent 5" w:uiPriority="47"/>
+    <w:lsdException w:name="Grid Table 3 Accent 5" w:uiPriority="48"/>
+    <w:lsdException w:name="Grid Table 4 Accent 5" w:uiPriority="49"/>
+    <w:lsdException w:name="Grid Table 5 Dark Accent 5" w:uiPriority="50"/>
+    <w:lsdException w:name="Grid Table 6 Colorful Accent 5" w:uiPriority="51"/>
+    <w:lsdException w:name="Grid Table 7 Colorful Accent 5" w:uiPriority="52"/>
+    <w:lsdException w:name="Grid Table 1 Light Accent 6" w:uiPriority="46"/>
+    <w:lsdException w:name="Grid Table 2 Accent 6" w:uiPriority="47"/>
+    <w:lsdException w:name="Grid Table 3 Accent 6" w:uiPriority="48"/>
+    <w:lsdException w:name="Grid Table 4 Accent 6" w:uiPriority="49"/>
+    <w:lsdException w:name="Grid Table 5 Dark Accent 6" w:uiPriority="50"/>
+    <w:lsdException w:name="Grid Table 6 Colorful Accent 6" w:uiPriority="51"/>
+    <w:lsdException w:name="Grid Table 7 Colorful Accent 6" w:uiPriority="52"/>
+    <w:lsdException w:name="List Table 1 Light" w:uiPriority="46"/>
+    <w:lsdException w:name="List Table 2" w:uiPriority="47"/>
+    <w:lsdException w:name="List Table 3" w:uiPriority="48"/>
+    <w:lsdException w:name="List Table 4" w:uiPriority="49"/>
+    <w:lsdException w:name="List Table 5 Dark" w:uiPriority="50"/>
+    <w:lsdException w:name="List Table 6 Colorful" w:uiPriority="51"/>
+    <w:lsdException w:name="List Table 7 Colorful" w:uiPriority="52"/>
+    <w:lsdException w:name="List Table 1 Light Accent 1" w:uiPriority="46"/>
+    <w:lsdException w:name="List Table 2 Accent 1" w:uiPriority="47"/>
+    <w:lsdException w:name="List Table 3 Accent 1" w:uiPriority="48"/>
+    <w:lsdException w:name="List Table 4 Accent 1" w:uiPriority="49"/>
+    <w:lsdException w:name="List Table 5 Dark Accent 1" w:uiPriority="50"/>
+    <w:lsdException w:name="List Table 6 Colorful Accent 1" w:uiPriority="51"/>
+    <w:lsdException w:name="List Table 7 Colorful Accent 1" w:uiPriority="52"/>
+    <w:lsdException w:name="List Table 1 Light Accent 2" w:uiPriority="46"/>
+    <w:lsdException w:name="List Table 2 Accent 2" w:uiPriority="47"/>
+    <w:lsdException w:name="List Table 3 Accent 2" w:uiPriority="48"/>
+    <w:lsdException w:name="List Table 4 Accent 2" w:uiPriority="49"/>
+    <w:lsdException w:name="List Table 5 Dark Accent 2" w:uiPriority="50"/>
+    <w:lsdException w:name="List Table 6 Colorful Accent 2" w:uiPriority="51"/>
+    <w:lsdException w:name="List Table 7 Colorful Accent 2" w:uiPriority="52"/>
+    <w:lsdException w:name="List Table 1 Light Accent 3" w:uiPriority="46"/>
+    <w:lsdException w:name="List Table 2 Accent 3" w:uiPriority="47"/>
+    <w:lsdException w:name="List Table 3 Accent 3" w:uiPriority="48"/>
+    <w:lsdException w:name="List Table 4 Accent 3" w:uiPriority="49"/>
+    <w:lsdException w:name="List Table 5 Dark Accent 3" w:uiPriority="50"/>
+    <w:lsdException w:name="List Table 6 Colorful Accent 3" w:uiPriority="51"/>
+    <w:lsdException w:name="List Table 7 Colorful Accent 3" w:uiPriority="52"/>
+    <w:lsdException w:name="List Table 1 Light Accent 4" w:uiPriority="46"/>
+    <w:lsdException w:name="List Table 2 Accent 4" w:uiPriority="47"/>
+    <w:lsdException w:name="List Table 3 Accent 4" w:uiPriority="48"/>
+    <w:lsdException w:name="List Table 4 Accent 4" w:uiPriority="49"/>
+    <w:lsdException w:name="List Table 5 Dark Accent 4" w:uiPriority="50"/>
+    <w:lsdException w:name="List Table 6 Colorful Accent 4" w:uiPriority="51"/>
+    <w:lsdException w:name="List Table 7 Colorful Accent 4" w:uiPriority="52"/>
+    <w:lsdException w:name="List Table 1 Light Accent 5" w:uiPriority="46"/>
+    <w:lsdException w:name="List Table 2 Accent 5" w:uiPriority="47"/>
+    <w:lsdException w:name="List Table 3 Accent 5" w:uiPriority="48"/>
+    <w:lsdException w:name="List Table 4 Accent 5" w:uiPriority="49"/>
+    <w:lsdException w:name="List Table 5 Dark Accent 5" w:uiPriority="50"/>
+    <w:lsdException w:name="List Table 6 Colorful Accent 5" w:uiPriority="51"/>
+    <w:lsdException w:name="List Table 7 Colorful Accent 5" w:uiPriority="52"/>
+    <w:lsdException w:name="List Table 1 Light Accent 6" w:uiPriority="46"/>
+    <w:lsdException w:name="List Table 2 Accent 6" w:uiPriority="47"/>
+    <w:lsdException w:name="List Table 3 Accent 6" w:uiPriority="48"/>
+    <w:lsdException w:name="List Table 4 Accent 6" w:uiPriority="49"/>
+    <w:lsdException w:name="List Table 5 Dark Accent 6" w:uiPriority="50"/>
+    <w:lsdException w:name="List Table 6 Colorful Accent 6" w:uiPriority="51"/>
+    <w:lsdException w:name="List Table 7 Colorful Accent 6" w:uiPriority="52"/>
   </w:latentStyles>
   <w:style w:type="paragraph" w:default="1" w:styleId="Normal">
     <w:name w:val="Normal"/>
@@ -3527,7 +4565,7 @@
   <a:extraClrSchemeLst/>
   <a:extLst>
     <a:ext uri="{05A4C25C-085E-4340-85A3-A5531E510DB2}">
-      <thm15:themeFamily xmlns:thm15="http://schemas.microsoft.com/office/thememl/2012/main" xmlns="" name="Office Theme" id="{62F939B6-93AF-4DB8-9C6B-D6C7DFDC589F}" vid="{4A3C46E8-61CC-4603-A589-7422A47A8E4A}"/>
+      <thm15:themeFamily xmlns:thm15="http://schemas.microsoft.com/office/thememl/2012/main" name="Office Theme" id="{62F939B6-93AF-4DB8-9C6B-D6C7DFDC589F}" vid="{4A3C46E8-61CC-4603-A589-7422A47A8E4A}"/>
     </a:ext>
   </a:extLst>
 </a:theme>

</xml_diff>